<commit_message>
Eliminados archivos obsoletos o reestructurados
</commit_message>
<xml_diff>
--- a/Conceptos.docx
+++ b/Conceptos.docx
@@ -162,6 +162,2388 @@
       </w:r>
       <w:r>
         <w:t xml:space="preserve"> Eliminar recursos (por ejemplo, borrar un producto).</w:t>
+      </w:r>
+    </w:p>
+    <w:p>
+      <w:pPr>
+        <w:rPr>
+          <w:b/>
+          <w:bCs/>
+          <w:u w:val="single"/>
+          <w:lang w:val="es-MX"/>
+        </w:rPr>
+      </w:pPr>
+      <w:r>
+        <w:rPr>
+          <w:b/>
+          <w:bCs/>
+          <w:u w:val="single"/>
+          <w:lang w:val="es-MX"/>
+        </w:rPr>
+        <w:t xml:space="preserve">BACK END: </w:t>
+      </w:r>
+    </w:p>
+    <w:p>
+      <w:pPr>
+        <w:rPr>
+          <w:lang w:val="es-MX"/>
+        </w:rPr>
+      </w:pPr>
+      <w:r>
+        <w:rPr>
+          <w:lang w:val="es-MX"/>
+        </w:rPr>
+        <w:t xml:space="preserve">Para inicializar un proyecto de back, debemos instalar lo siguiente: </w:t>
+      </w:r>
+    </w:p>
+    <w:p>
+      <w:pPr>
+        <w:pStyle w:val="Prrafodelista"/>
+        <w:numPr>
+          <w:ilvl w:val="0"/>
+          <w:numId w:val="4"/>
+        </w:numPr>
+        <w:rPr>
+          <w:lang w:val="es-MX"/>
+        </w:rPr>
+      </w:pPr>
+      <w:proofErr w:type="spellStart"/>
+      <w:r>
+        <w:rPr>
+          <w:lang w:val="es-MX"/>
+        </w:rPr>
+        <w:t>Npm</w:t>
+      </w:r>
+      <w:proofErr w:type="spellEnd"/>
+      <w:r>
+        <w:rPr>
+          <w:lang w:val="es-MX"/>
+        </w:rPr>
+        <w:t xml:space="preserve"> </w:t>
+      </w:r>
+      <w:proofErr w:type="spellStart"/>
+      <w:r>
+        <w:rPr>
+          <w:lang w:val="es-MX"/>
+        </w:rPr>
+        <w:t>init</w:t>
+      </w:r>
+      <w:proofErr w:type="spellEnd"/>
+      <w:r>
+        <w:rPr>
+          <w:lang w:val="es-MX"/>
+        </w:rPr>
+        <w:t xml:space="preserve"> -y</w:t>
+      </w:r>
+    </w:p>
+    <w:p>
+      <w:pPr>
+        <w:pStyle w:val="Prrafodelista"/>
+        <w:numPr>
+          <w:ilvl w:val="0"/>
+          <w:numId w:val="4"/>
+        </w:numPr>
+        <w:rPr>
+          <w:lang w:val="es-MX"/>
+        </w:rPr>
+      </w:pPr>
+      <w:proofErr w:type="spellStart"/>
+      <w:r>
+        <w:rPr>
+          <w:lang w:val="es-MX"/>
+        </w:rPr>
+        <w:t>Npm</w:t>
+      </w:r>
+      <w:proofErr w:type="spellEnd"/>
+      <w:r>
+        <w:rPr>
+          <w:lang w:val="es-MX"/>
+        </w:rPr>
+        <w:t xml:space="preserve"> </w:t>
+      </w:r>
+      <w:proofErr w:type="spellStart"/>
+      <w:r>
+        <w:rPr>
+          <w:lang w:val="es-MX"/>
+        </w:rPr>
+        <w:t>install</w:t>
+      </w:r>
+      <w:proofErr w:type="spellEnd"/>
+      <w:r>
+        <w:rPr>
+          <w:lang w:val="es-MX"/>
+        </w:rPr>
+        <w:t xml:space="preserve"> </w:t>
+      </w:r>
+      <w:proofErr w:type="spellStart"/>
+      <w:r>
+        <w:rPr>
+          <w:lang w:val="es-MX"/>
+        </w:rPr>
+        <w:t>express</w:t>
+      </w:r>
+      <w:proofErr w:type="spellEnd"/>
+      <w:r>
+        <w:rPr>
+          <w:lang w:val="es-MX"/>
+        </w:rPr>
+        <w:t xml:space="preserve"> </w:t>
+      </w:r>
+      <w:proofErr w:type="spellStart"/>
+      <w:r>
+        <w:rPr>
+          <w:lang w:val="es-MX"/>
+        </w:rPr>
+        <w:t>ejs</w:t>
+      </w:r>
+      <w:proofErr w:type="spellEnd"/>
+      <w:r>
+        <w:rPr>
+          <w:lang w:val="es-MX"/>
+        </w:rPr>
+        <w:t xml:space="preserve"> Morgan </w:t>
+      </w:r>
+      <w:proofErr w:type="spellStart"/>
+      <w:r>
+        <w:rPr>
+          <w:lang w:val="es-MX"/>
+        </w:rPr>
+        <w:t>sequelize</w:t>
+      </w:r>
+      <w:proofErr w:type="spellEnd"/>
+      <w:r>
+        <w:rPr>
+          <w:lang w:val="es-MX"/>
+        </w:rPr>
+        <w:t xml:space="preserve"> mysql2</w:t>
+      </w:r>
+    </w:p>
+    <w:p>
+      <w:pPr>
+        <w:pStyle w:val="Prrafodelista"/>
+        <w:numPr>
+          <w:ilvl w:val="0"/>
+          <w:numId w:val="4"/>
+        </w:numPr>
+        <w:rPr>
+          <w:lang w:val="es-MX"/>
+        </w:rPr>
+      </w:pPr>
+      <w:proofErr w:type="spellStart"/>
+      <w:r>
+        <w:rPr>
+          <w:lang w:val="es-MX"/>
+        </w:rPr>
+        <w:t>Npm</w:t>
+      </w:r>
+      <w:proofErr w:type="spellEnd"/>
+      <w:r>
+        <w:rPr>
+          <w:lang w:val="es-MX"/>
+        </w:rPr>
+        <w:t xml:space="preserve"> </w:t>
+      </w:r>
+      <w:proofErr w:type="spellStart"/>
+      <w:r>
+        <w:rPr>
+          <w:lang w:val="es-MX"/>
+        </w:rPr>
+        <w:t>install</w:t>
+      </w:r>
+      <w:proofErr w:type="spellEnd"/>
+      <w:r>
+        <w:rPr>
+          <w:lang w:val="es-MX"/>
+        </w:rPr>
+        <w:t xml:space="preserve"> –</w:t>
+      </w:r>
+      <w:proofErr w:type="spellStart"/>
+      <w:r>
+        <w:rPr>
+          <w:lang w:val="es-MX"/>
+        </w:rPr>
+        <w:t>save-dev</w:t>
+      </w:r>
+      <w:proofErr w:type="spellEnd"/>
+      <w:r>
+        <w:rPr>
+          <w:lang w:val="es-MX"/>
+        </w:rPr>
+        <w:t xml:space="preserve"> </w:t>
+      </w:r>
+      <w:proofErr w:type="spellStart"/>
+      <w:r>
+        <w:rPr>
+          <w:lang w:val="es-MX"/>
+        </w:rPr>
+        <w:t>nodemon</w:t>
+      </w:r>
+      <w:proofErr w:type="spellEnd"/>
+      <w:r>
+        <w:rPr>
+          <w:lang w:val="es-MX"/>
+        </w:rPr>
+        <w:t xml:space="preserve"> para reiniciar automáticamente el servidor</w:t>
+      </w:r>
+    </w:p>
+    <w:p>
+      <w:pPr>
+        <w:pStyle w:val="Prrafodelista"/>
+        <w:numPr>
+          <w:ilvl w:val="0"/>
+          <w:numId w:val="4"/>
+        </w:numPr>
+        <w:rPr>
+          <w:lang w:val="es-MX"/>
+        </w:rPr>
+      </w:pPr>
+      <w:r>
+        <w:rPr>
+          <w:lang w:val="es-MX"/>
+        </w:rPr>
+        <w:t xml:space="preserve">Verificar si </w:t>
+      </w:r>
+      <w:proofErr w:type="spellStart"/>
+      <w:r>
+        <w:rPr>
+          <w:lang w:val="es-MX"/>
+        </w:rPr>
+        <w:t>esta</w:t>
+      </w:r>
+      <w:proofErr w:type="spellEnd"/>
+      <w:r>
+        <w:rPr>
+          <w:lang w:val="es-MX"/>
+        </w:rPr>
+        <w:t xml:space="preserve"> funcionando correctamente: </w:t>
+      </w:r>
+    </w:p>
+    <w:p>
+      <w:pPr>
+        <w:rPr>
+          <w:lang w:val="es-MX"/>
+        </w:rPr>
+      </w:pPr>
+      <w:r>
+        <w:rPr>
+          <w:lang w:val="es-MX"/>
+        </w:rPr>
+        <w:t xml:space="preserve">Explicación de </w:t>
+      </w:r>
+      <w:proofErr w:type="spellStart"/>
+      <w:r>
+        <w:rPr>
+          <w:lang w:val="es-MX"/>
+        </w:rPr>
+        <w:t>package-json</w:t>
+      </w:r>
+      <w:proofErr w:type="spellEnd"/>
+      <w:r>
+        <w:rPr>
+          <w:lang w:val="es-MX"/>
+        </w:rPr>
+        <w:t xml:space="preserve"> del back-</w:t>
+      </w:r>
+      <w:proofErr w:type="spellStart"/>
+      <w:r>
+        <w:rPr>
+          <w:lang w:val="es-MX"/>
+        </w:rPr>
+        <w:t>end</w:t>
+      </w:r>
+      <w:proofErr w:type="spellEnd"/>
+      <w:r>
+        <w:rPr>
+          <w:lang w:val="es-MX"/>
+        </w:rPr>
+        <w:t>:</w:t>
+      </w:r>
+    </w:p>
+    <w:p>
+      <w:pPr>
+        <w:rPr>
+          <w:lang w:val="es-MX"/>
+        </w:rPr>
+      </w:pPr>
+      <w:r>
+        <w:rPr>
+          <w:lang w:val="es-MX"/>
+        </w:rPr>
+        <w:t>{</w:t>
+      </w:r>
+    </w:p>
+    <w:p>
+      <w:pPr>
+        <w:rPr>
+          <w:lang w:val="es-MX"/>
+        </w:rPr>
+      </w:pPr>
+      <w:r>
+        <w:rPr>
+          <w:lang w:val="es-MX"/>
+        </w:rPr>
+        <w:t xml:space="preserve">  "</w:t>
+      </w:r>
+      <w:proofErr w:type="spellStart"/>
+      <w:r>
+        <w:rPr>
+          <w:lang w:val="es-MX"/>
+        </w:rPr>
+        <w:t>name</w:t>
+      </w:r>
+      <w:proofErr w:type="spellEnd"/>
+      <w:r>
+        <w:rPr>
+          <w:lang w:val="es-MX"/>
+        </w:rPr>
+        <w:t>": "back",</w:t>
+      </w:r>
+    </w:p>
+    <w:p>
+      <w:pPr>
+        <w:rPr>
+          <w:lang w:val="es-MX"/>
+        </w:rPr>
+      </w:pPr>
+      <w:r>
+        <w:rPr>
+          <w:lang w:val="es-MX"/>
+        </w:rPr>
+        <w:t xml:space="preserve">  "</w:t>
+      </w:r>
+      <w:proofErr w:type="spellStart"/>
+      <w:r>
+        <w:rPr>
+          <w:lang w:val="es-MX"/>
+        </w:rPr>
+        <w:t>version</w:t>
+      </w:r>
+      <w:proofErr w:type="spellEnd"/>
+      <w:r>
+        <w:rPr>
+          <w:lang w:val="es-MX"/>
+        </w:rPr>
+        <w:t>": "1.0.0",</w:t>
+      </w:r>
+    </w:p>
+    <w:p>
+      <w:pPr>
+        <w:rPr>
+          <w:lang w:val="es-MX"/>
+        </w:rPr>
+      </w:pPr>
+      <w:r>
+        <w:rPr>
+          <w:lang w:val="es-MX"/>
+        </w:rPr>
+        <w:t xml:space="preserve">  "</w:t>
+      </w:r>
+      <w:proofErr w:type="spellStart"/>
+      <w:r>
+        <w:rPr>
+          <w:lang w:val="es-MX"/>
+        </w:rPr>
+        <w:t>main</w:t>
+      </w:r>
+      <w:proofErr w:type="spellEnd"/>
+      <w:r>
+        <w:rPr>
+          <w:lang w:val="es-MX"/>
+        </w:rPr>
+        <w:t>": "index.js",</w:t>
+      </w:r>
+    </w:p>
+    <w:p>
+      <w:pPr>
+        <w:rPr>
+          <w:lang w:val="es-MX"/>
+        </w:rPr>
+      </w:pPr>
+      <w:r>
+        <w:rPr>
+          <w:lang w:val="es-MX"/>
+        </w:rPr>
+        <w:t xml:space="preserve">  "scripts": {</w:t>
+      </w:r>
+    </w:p>
+    <w:p>
+      <w:pPr>
+        <w:rPr>
+          <w:lang w:val="es-MX"/>
+        </w:rPr>
+      </w:pPr>
+      <w:r>
+        <w:rPr>
+          <w:lang w:val="es-MX"/>
+        </w:rPr>
+        <w:t xml:space="preserve">    "test": "echo \"Error: no test </w:t>
+      </w:r>
+      <w:proofErr w:type="spellStart"/>
+      <w:r>
+        <w:rPr>
+          <w:lang w:val="es-MX"/>
+        </w:rPr>
+        <w:t>specified</w:t>
+      </w:r>
+      <w:proofErr w:type="spellEnd"/>
+      <w:r>
+        <w:rPr>
+          <w:lang w:val="es-MX"/>
+        </w:rPr>
+        <w:t xml:space="preserve">\" &amp;&amp; </w:t>
+      </w:r>
+      <w:proofErr w:type="spellStart"/>
+      <w:r>
+        <w:rPr>
+          <w:lang w:val="es-MX"/>
+        </w:rPr>
+        <w:t>exit</w:t>
+      </w:r>
+      <w:proofErr w:type="spellEnd"/>
+      <w:r>
+        <w:rPr>
+          <w:lang w:val="es-MX"/>
+        </w:rPr>
+        <w:t xml:space="preserve"> 1",</w:t>
+      </w:r>
+    </w:p>
+    <w:p>
+      <w:pPr>
+        <w:rPr>
+          <w:lang w:val="es-MX"/>
+        </w:rPr>
+      </w:pPr>
+      <w:r>
+        <w:rPr>
+          <w:lang w:val="es-MX"/>
+        </w:rPr>
+        <w:t xml:space="preserve">    "</w:t>
+      </w:r>
+      <w:proofErr w:type="spellStart"/>
+      <w:r>
+        <w:rPr>
+          <w:lang w:val="es-MX"/>
+        </w:rPr>
+        <w:t>dev</w:t>
+      </w:r>
+      <w:proofErr w:type="spellEnd"/>
+      <w:r>
+        <w:rPr>
+          <w:lang w:val="es-MX"/>
+        </w:rPr>
+        <w:t>": "</w:t>
+      </w:r>
+      <w:proofErr w:type="spellStart"/>
+      <w:r>
+        <w:rPr>
+          <w:lang w:val="es-MX"/>
+        </w:rPr>
+        <w:t>nodemon</w:t>
+      </w:r>
+      <w:proofErr w:type="spellEnd"/>
+      <w:r>
+        <w:rPr>
+          <w:lang w:val="es-MX"/>
+        </w:rPr>
+        <w:t xml:space="preserve"> ./</w:t>
+      </w:r>
+      <w:proofErr w:type="spellStart"/>
+      <w:r>
+        <w:rPr>
+          <w:lang w:val="es-MX"/>
+        </w:rPr>
+        <w:t>src</w:t>
+      </w:r>
+      <w:proofErr w:type="spellEnd"/>
+      <w:r>
+        <w:rPr>
+          <w:lang w:val="es-MX"/>
+        </w:rPr>
+        <w:t>/index.js"</w:t>
+      </w:r>
+    </w:p>
+    <w:p>
+      <w:pPr>
+        <w:rPr>
+          <w:lang w:val="es-MX"/>
+        </w:rPr>
+      </w:pPr>
+      <w:r>
+        <w:rPr>
+          <w:lang w:val="es-MX"/>
+        </w:rPr>
+        <w:t xml:space="preserve">  },</w:t>
+      </w:r>
+    </w:p>
+    <w:p>
+      <w:pPr>
+        <w:rPr>
+          <w:lang w:val="es-MX"/>
+        </w:rPr>
+      </w:pPr>
+      <w:r>
+        <w:rPr>
+          <w:lang w:val="es-MX"/>
+        </w:rPr>
+        <w:t xml:space="preserve">  "</w:t>
+      </w:r>
+      <w:proofErr w:type="spellStart"/>
+      <w:r>
+        <w:rPr>
+          <w:lang w:val="es-MX"/>
+        </w:rPr>
+        <w:t>keywords</w:t>
+      </w:r>
+      <w:proofErr w:type="spellEnd"/>
+      <w:r>
+        <w:rPr>
+          <w:lang w:val="es-MX"/>
+        </w:rPr>
+        <w:t>": [],</w:t>
+      </w:r>
+    </w:p>
+    <w:p>
+      <w:pPr>
+        <w:rPr>
+          <w:lang w:val="es-MX"/>
+        </w:rPr>
+      </w:pPr>
+      <w:r>
+        <w:rPr>
+          <w:lang w:val="es-MX"/>
+        </w:rPr>
+        <w:t xml:space="preserve">  "</w:t>
+      </w:r>
+      <w:proofErr w:type="spellStart"/>
+      <w:r>
+        <w:rPr>
+          <w:lang w:val="es-MX"/>
+        </w:rPr>
+        <w:t>author</w:t>
+      </w:r>
+      <w:proofErr w:type="spellEnd"/>
+      <w:r>
+        <w:rPr>
+          <w:lang w:val="es-MX"/>
+        </w:rPr>
+        <w:t>": "",</w:t>
+      </w:r>
+    </w:p>
+    <w:p>
+      <w:pPr>
+        <w:rPr>
+          <w:lang w:val="es-MX"/>
+        </w:rPr>
+      </w:pPr>
+      <w:r>
+        <w:rPr>
+          <w:lang w:val="es-MX"/>
+        </w:rPr>
+        <w:t xml:space="preserve">  "</w:t>
+      </w:r>
+      <w:proofErr w:type="spellStart"/>
+      <w:r>
+        <w:rPr>
+          <w:lang w:val="es-MX"/>
+        </w:rPr>
+        <w:t>license</w:t>
+      </w:r>
+      <w:proofErr w:type="spellEnd"/>
+      <w:r>
+        <w:rPr>
+          <w:lang w:val="es-MX"/>
+        </w:rPr>
+        <w:t>": "ISC",</w:t>
+      </w:r>
+    </w:p>
+    <w:p>
+      <w:pPr>
+        <w:rPr>
+          <w:lang w:val="es-MX"/>
+        </w:rPr>
+      </w:pPr>
+      <w:r>
+        <w:rPr>
+          <w:lang w:val="es-MX"/>
+        </w:rPr>
+        <w:t xml:space="preserve">  "</w:t>
+      </w:r>
+      <w:proofErr w:type="spellStart"/>
+      <w:r>
+        <w:rPr>
+          <w:lang w:val="es-MX"/>
+        </w:rPr>
+        <w:t>description</w:t>
+      </w:r>
+      <w:proofErr w:type="spellEnd"/>
+      <w:r>
+        <w:rPr>
+          <w:lang w:val="es-MX"/>
+        </w:rPr>
+        <w:t>": "",</w:t>
+      </w:r>
+    </w:p>
+    <w:p>
+      <w:pPr>
+        <w:rPr>
+          <w:lang w:val="es-MX"/>
+        </w:rPr>
+      </w:pPr>
+      <w:r>
+        <w:rPr>
+          <w:lang w:val="es-MX"/>
+        </w:rPr>
+        <w:t xml:space="preserve">  "</w:t>
+      </w:r>
+      <w:proofErr w:type="spellStart"/>
+      <w:r>
+        <w:rPr>
+          <w:lang w:val="es-MX"/>
+        </w:rPr>
+        <w:t>dependencies</w:t>
+      </w:r>
+      <w:proofErr w:type="spellEnd"/>
+      <w:r>
+        <w:rPr>
+          <w:lang w:val="es-MX"/>
+        </w:rPr>
+        <w:t>": {</w:t>
+      </w:r>
+    </w:p>
+    <w:p>
+      <w:pPr>
+        <w:rPr>
+          <w:lang w:val="es-MX"/>
+        </w:rPr>
+      </w:pPr>
+      <w:r>
+        <w:rPr>
+          <w:lang w:val="es-MX"/>
+        </w:rPr>
+        <w:t xml:space="preserve">    "</w:t>
+      </w:r>
+      <w:proofErr w:type="spellStart"/>
+      <w:r>
+        <w:rPr>
+          <w:lang w:val="es-MX"/>
+        </w:rPr>
+        <w:t>bcrypt</w:t>
+      </w:r>
+      <w:proofErr w:type="spellEnd"/>
+      <w:r>
+        <w:rPr>
+          <w:lang w:val="es-MX"/>
+        </w:rPr>
+        <w:t>": "^5.1.1",</w:t>
+      </w:r>
+    </w:p>
+    <w:p>
+      <w:pPr>
+        <w:rPr>
+          <w:lang w:val="es-MX"/>
+        </w:rPr>
+      </w:pPr>
+      <w:r>
+        <w:rPr>
+          <w:lang w:val="es-MX"/>
+        </w:rPr>
+        <w:t xml:space="preserve">    "cookie-</w:t>
+      </w:r>
+      <w:proofErr w:type="spellStart"/>
+      <w:r>
+        <w:rPr>
+          <w:lang w:val="es-MX"/>
+        </w:rPr>
+        <w:t>parser</w:t>
+      </w:r>
+      <w:proofErr w:type="spellEnd"/>
+      <w:r>
+        <w:rPr>
+          <w:lang w:val="es-MX"/>
+        </w:rPr>
+        <w:t>": "^1.4.7",</w:t>
+      </w:r>
+    </w:p>
+    <w:p>
+      <w:pPr>
+        <w:rPr>
+          <w:lang w:val="es-MX"/>
+        </w:rPr>
+      </w:pPr>
+      <w:r>
+        <w:rPr>
+          <w:lang w:val="es-MX"/>
+        </w:rPr>
+        <w:t xml:space="preserve">    "</w:t>
+      </w:r>
+      <w:proofErr w:type="spellStart"/>
+      <w:r>
+        <w:rPr>
+          <w:lang w:val="es-MX"/>
+        </w:rPr>
+        <w:t>cors</w:t>
+      </w:r>
+      <w:proofErr w:type="spellEnd"/>
+      <w:r>
+        <w:rPr>
+          <w:lang w:val="es-MX"/>
+        </w:rPr>
+        <w:t>": "^2.8.5",</w:t>
+      </w:r>
+    </w:p>
+    <w:p>
+      <w:pPr>
+        <w:rPr>
+          <w:lang w:val="es-MX"/>
+        </w:rPr>
+      </w:pPr>
+      <w:r>
+        <w:rPr>
+          <w:lang w:val="es-MX"/>
+        </w:rPr>
+        <w:lastRenderedPageBreak/>
+        <w:t xml:space="preserve">    "</w:t>
+      </w:r>
+      <w:proofErr w:type="spellStart"/>
+      <w:r>
+        <w:rPr>
+          <w:lang w:val="es-MX"/>
+        </w:rPr>
+        <w:t>dotenv</w:t>
+      </w:r>
+      <w:proofErr w:type="spellEnd"/>
+      <w:r>
+        <w:rPr>
+          <w:lang w:val="es-MX"/>
+        </w:rPr>
+        <w:t>": "^16.4.5",</w:t>
+      </w:r>
+    </w:p>
+    <w:p>
+      <w:pPr>
+        <w:rPr>
+          <w:lang w:val="es-MX"/>
+        </w:rPr>
+      </w:pPr>
+      <w:r>
+        <w:rPr>
+          <w:lang w:val="es-MX"/>
+        </w:rPr>
+        <w:t xml:space="preserve">    "</w:t>
+      </w:r>
+      <w:proofErr w:type="spellStart"/>
+      <w:r>
+        <w:rPr>
+          <w:lang w:val="es-MX"/>
+        </w:rPr>
+        <w:t>ejs</w:t>
+      </w:r>
+      <w:proofErr w:type="spellEnd"/>
+      <w:r>
+        <w:rPr>
+          <w:lang w:val="es-MX"/>
+        </w:rPr>
+        <w:t>": "^3.1.10",</w:t>
+      </w:r>
+    </w:p>
+    <w:p>
+      <w:pPr>
+        <w:rPr>
+          <w:lang w:val="es-MX"/>
+        </w:rPr>
+      </w:pPr>
+      <w:r>
+        <w:rPr>
+          <w:lang w:val="es-MX"/>
+        </w:rPr>
+        <w:t xml:space="preserve">    "</w:t>
+      </w:r>
+      <w:proofErr w:type="spellStart"/>
+      <w:r>
+        <w:rPr>
+          <w:lang w:val="es-MX"/>
+        </w:rPr>
+        <w:t>express</w:t>
+      </w:r>
+      <w:proofErr w:type="spellEnd"/>
+      <w:r>
+        <w:rPr>
+          <w:lang w:val="es-MX"/>
+        </w:rPr>
+        <w:t>": "^4.21.1",</w:t>
+      </w:r>
+    </w:p>
+    <w:p>
+      <w:pPr>
+        <w:rPr>
+          <w:lang w:val="es-MX"/>
+        </w:rPr>
+      </w:pPr>
+      <w:r>
+        <w:rPr>
+          <w:lang w:val="es-MX"/>
+        </w:rPr>
+        <w:t xml:space="preserve">    "</w:t>
+      </w:r>
+      <w:proofErr w:type="spellStart"/>
+      <w:r>
+        <w:rPr>
+          <w:lang w:val="es-MX"/>
+        </w:rPr>
+        <w:t>express-session</w:t>
+      </w:r>
+      <w:proofErr w:type="spellEnd"/>
+      <w:r>
+        <w:rPr>
+          <w:lang w:val="es-MX"/>
+        </w:rPr>
+        <w:t>": "^1.18.1",</w:t>
+      </w:r>
+    </w:p>
+    <w:p>
+      <w:pPr>
+        <w:rPr>
+          <w:lang w:val="es-MX"/>
+        </w:rPr>
+      </w:pPr>
+      <w:r>
+        <w:rPr>
+          <w:lang w:val="es-MX"/>
+        </w:rPr>
+        <w:t xml:space="preserve">    "</w:t>
+      </w:r>
+      <w:proofErr w:type="spellStart"/>
+      <w:r>
+        <w:rPr>
+          <w:lang w:val="es-MX"/>
+        </w:rPr>
+        <w:t>inquirer</w:t>
+      </w:r>
+      <w:proofErr w:type="spellEnd"/>
+      <w:r>
+        <w:rPr>
+          <w:lang w:val="es-MX"/>
+        </w:rPr>
+        <w:t>": "^12.0.1",</w:t>
+      </w:r>
+    </w:p>
+    <w:p>
+      <w:pPr>
+        <w:rPr>
+          <w:lang w:val="es-MX"/>
+        </w:rPr>
+      </w:pPr>
+      <w:r>
+        <w:rPr>
+          <w:lang w:val="es-MX"/>
+        </w:rPr>
+        <w:t xml:space="preserve">    "</w:t>
+      </w:r>
+      <w:proofErr w:type="spellStart"/>
+      <w:r>
+        <w:rPr>
+          <w:lang w:val="es-MX"/>
+        </w:rPr>
+        <w:t>morgan</w:t>
+      </w:r>
+      <w:proofErr w:type="spellEnd"/>
+      <w:r>
+        <w:rPr>
+          <w:lang w:val="es-MX"/>
+        </w:rPr>
+        <w:t>": "^1.10.0",</w:t>
+      </w:r>
+    </w:p>
+    <w:p>
+      <w:pPr>
+        <w:rPr>
+          <w:lang w:val="es-MX"/>
+        </w:rPr>
+      </w:pPr>
+      <w:r>
+        <w:rPr>
+          <w:lang w:val="es-MX"/>
+        </w:rPr>
+        <w:t xml:space="preserve">    "mysql2": "^3.11.3",</w:t>
+      </w:r>
+    </w:p>
+    <w:p>
+      <w:pPr>
+        <w:rPr>
+          <w:lang w:val="es-MX"/>
+        </w:rPr>
+      </w:pPr>
+      <w:r>
+        <w:rPr>
+          <w:lang w:val="es-MX"/>
+        </w:rPr>
+        <w:t xml:space="preserve">    "</w:t>
+      </w:r>
+      <w:proofErr w:type="spellStart"/>
+      <w:r>
+        <w:rPr>
+          <w:lang w:val="es-MX"/>
+        </w:rPr>
+        <w:t>sequelize</w:t>
+      </w:r>
+      <w:proofErr w:type="spellEnd"/>
+      <w:r>
+        <w:rPr>
+          <w:lang w:val="es-MX"/>
+        </w:rPr>
+        <w:t>": "^6.37.4"</w:t>
+      </w:r>
+    </w:p>
+    <w:p>
+      <w:pPr>
+        <w:rPr>
+          <w:lang w:val="es-MX"/>
+        </w:rPr>
+      </w:pPr>
+      <w:r>
+        <w:rPr>
+          <w:lang w:val="es-MX"/>
+        </w:rPr>
+        <w:t xml:space="preserve">  }</w:t>
+      </w:r>
+    </w:p>
+    <w:p>
+      <w:pPr>
+        <w:rPr>
+          <w:lang w:val="es-MX"/>
+        </w:rPr>
+      </w:pPr>
+      <w:r>
+        <w:rPr>
+          <w:lang w:val="es-MX"/>
+        </w:rPr>
+        <w:t>}</w:t>
+      </w:r>
+    </w:p>
+    <w:p>
+      <w:pPr>
+        <w:rPr>
+          <w:b/>
+          <w:bCs/>
+        </w:rPr>
+      </w:pPr>
+      <w:r>
+        <w:rPr>
+          <w:b/>
+          <w:bCs/>
+        </w:rPr>
+        <w:t>Dependencias de tu proyecto:</w:t>
+      </w:r>
+    </w:p>
+    <w:p>
+      <w:pPr>
+        <w:numPr>
+          <w:ilvl w:val="0"/>
+          <w:numId w:val="5"/>
+        </w:numPr>
+      </w:pPr>
+      <w:proofErr w:type="spellStart"/>
+      <w:r>
+        <w:rPr>
+          <w:b/>
+          <w:bCs/>
+        </w:rPr>
+        <w:t>bcrypt</w:t>
+      </w:r>
+      <w:proofErr w:type="spellEnd"/>
+      <w:r>
+        <w:rPr>
+          <w:b/>
+          <w:bCs/>
+        </w:rPr>
+        <w:t>:</w:t>
+      </w:r>
+      <w:r>
+        <w:br/>
+        <w:t>Biblioteca para encriptar contraseñas. Se utiliza para guardar contraseñas de forma segura en la base de datos.</w:t>
+      </w:r>
+    </w:p>
+    <w:p>
+      <w:pPr>
+        <w:numPr>
+          <w:ilvl w:val="0"/>
+          <w:numId w:val="5"/>
+        </w:numPr>
+      </w:pPr>
+      <w:r>
+        <w:rPr>
+          <w:b/>
+          <w:bCs/>
+        </w:rPr>
+        <w:t>cookie-</w:t>
+      </w:r>
+      <w:proofErr w:type="spellStart"/>
+      <w:r>
+        <w:rPr>
+          <w:b/>
+          <w:bCs/>
+        </w:rPr>
+        <w:t>parser</w:t>
+      </w:r>
+      <w:proofErr w:type="spellEnd"/>
+      <w:r>
+        <w:rPr>
+          <w:b/>
+          <w:bCs/>
+        </w:rPr>
+        <w:t>:</w:t>
+      </w:r>
+      <w:r>
+        <w:br/>
+        <w:t>Middleware de Express para analizar cookies enviadas en las solicitudes HTTP. Ayuda a trabajar con cookies fácilmente.</w:t>
+      </w:r>
+    </w:p>
+    <w:p>
+      <w:pPr>
+        <w:numPr>
+          <w:ilvl w:val="0"/>
+          <w:numId w:val="5"/>
+        </w:numPr>
+      </w:pPr>
+      <w:proofErr w:type="spellStart"/>
+      <w:r>
+        <w:rPr>
+          <w:b/>
+          <w:bCs/>
+        </w:rPr>
+        <w:t>cors</w:t>
+      </w:r>
+      <w:proofErr w:type="spellEnd"/>
+      <w:r>
+        <w:rPr>
+          <w:b/>
+          <w:bCs/>
+        </w:rPr>
+        <w:t>:</w:t>
+      </w:r>
+      <w:r>
+        <w:br/>
+        <w:t xml:space="preserve">Permite configurar </w:t>
+      </w:r>
+      <w:r>
+        <w:rPr>
+          <w:b/>
+          <w:bCs/>
+        </w:rPr>
+        <w:t>CORS (Cross-</w:t>
+      </w:r>
+      <w:proofErr w:type="spellStart"/>
+      <w:r>
+        <w:rPr>
+          <w:b/>
+          <w:bCs/>
+        </w:rPr>
+        <w:t>Origin</w:t>
+      </w:r>
+      <w:proofErr w:type="spellEnd"/>
+      <w:r>
+        <w:rPr>
+          <w:b/>
+          <w:bCs/>
+        </w:rPr>
+        <w:t xml:space="preserve"> </w:t>
+      </w:r>
+      <w:proofErr w:type="spellStart"/>
+      <w:r>
+        <w:rPr>
+          <w:b/>
+          <w:bCs/>
+        </w:rPr>
+        <w:t>Resource</w:t>
+      </w:r>
+      <w:proofErr w:type="spellEnd"/>
+      <w:r>
+        <w:rPr>
+          <w:b/>
+          <w:bCs/>
+        </w:rPr>
+        <w:t xml:space="preserve"> </w:t>
+      </w:r>
+      <w:proofErr w:type="spellStart"/>
+      <w:r>
+        <w:rPr>
+          <w:b/>
+          <w:bCs/>
+        </w:rPr>
+        <w:t>Sharing</w:t>
+      </w:r>
+      <w:proofErr w:type="spellEnd"/>
+      <w:r>
+        <w:rPr>
+          <w:b/>
+          <w:bCs/>
+        </w:rPr>
+        <w:t>)</w:t>
+      </w:r>
+      <w:r>
+        <w:t xml:space="preserve">, que habilita o restringe solicitudes HTTP desde diferentes dominios o puertos. Es esencial para aplicaciones </w:t>
+      </w:r>
+      <w:proofErr w:type="spellStart"/>
+      <w:r>
+        <w:t>front</w:t>
+      </w:r>
+      <w:proofErr w:type="spellEnd"/>
+      <w:r>
+        <w:t>-back que interactúan desde distintos servidores.</w:t>
+      </w:r>
+    </w:p>
+    <w:p>
+      <w:pPr>
+        <w:numPr>
+          <w:ilvl w:val="0"/>
+          <w:numId w:val="5"/>
+        </w:numPr>
+      </w:pPr>
+      <w:proofErr w:type="spellStart"/>
+      <w:r>
+        <w:rPr>
+          <w:b/>
+          <w:bCs/>
+        </w:rPr>
+        <w:t>dotenv</w:t>
+      </w:r>
+      <w:proofErr w:type="spellEnd"/>
+      <w:r>
+        <w:rPr>
+          <w:b/>
+          <w:bCs/>
+        </w:rPr>
+        <w:t>:</w:t>
+      </w:r>
+      <w:r>
+        <w:br/>
+        <w:t xml:space="preserve">Permite cargar variables de entorno desde un </w:t>
+      </w:r>
+      <w:proofErr w:type="gramStart"/>
+      <w:r>
+        <w:t>archivo .</w:t>
+      </w:r>
+      <w:proofErr w:type="spellStart"/>
+      <w:r>
+        <w:t>env</w:t>
+      </w:r>
+      <w:proofErr w:type="spellEnd"/>
+      <w:proofErr w:type="gramEnd"/>
+      <w:r>
+        <w:t>. Es útil para gestionar configuraciones sensibles como contraseñas, claves API, etc.</w:t>
+      </w:r>
+    </w:p>
+    <w:p>
+      <w:pPr>
+        <w:numPr>
+          <w:ilvl w:val="0"/>
+          <w:numId w:val="5"/>
+        </w:numPr>
+      </w:pPr>
+      <w:proofErr w:type="spellStart"/>
+      <w:r>
+        <w:rPr>
+          <w:b/>
+          <w:bCs/>
+        </w:rPr>
+        <w:t>ejs</w:t>
+      </w:r>
+      <w:proofErr w:type="spellEnd"/>
+      <w:r>
+        <w:rPr>
+          <w:b/>
+          <w:bCs/>
+        </w:rPr>
+        <w:t>:</w:t>
+      </w:r>
+      <w:r>
+        <w:br/>
+        <w:t xml:space="preserve">Un motor de plantillas que permite generar HTML dinámico desde el servidor usando JavaScript. Es ideal para aplicaciones que combinan </w:t>
+      </w:r>
+      <w:proofErr w:type="spellStart"/>
+      <w:r>
+        <w:t>front-end</w:t>
+      </w:r>
+      <w:proofErr w:type="spellEnd"/>
+      <w:r>
+        <w:t xml:space="preserve"> y back-</w:t>
+      </w:r>
+      <w:proofErr w:type="spellStart"/>
+      <w:r>
+        <w:t>end</w:t>
+      </w:r>
+      <w:proofErr w:type="spellEnd"/>
+      <w:r>
+        <w:t>.</w:t>
+      </w:r>
+    </w:p>
+    <w:p>
+      <w:pPr>
+        <w:numPr>
+          <w:ilvl w:val="0"/>
+          <w:numId w:val="5"/>
+        </w:numPr>
+      </w:pPr>
+      <w:proofErr w:type="spellStart"/>
+      <w:r>
+        <w:rPr>
+          <w:b/>
+          <w:bCs/>
+        </w:rPr>
+        <w:t>express</w:t>
+      </w:r>
+      <w:proofErr w:type="spellEnd"/>
+      <w:r>
+        <w:rPr>
+          <w:b/>
+          <w:bCs/>
+        </w:rPr>
+        <w:t>:</w:t>
+      </w:r>
+      <w:r>
+        <w:br/>
+        <w:t>Un marco de trabajo para Node.js que simplifica la creación de servidores y manejo de rutas. Es la base para tu aplicación.</w:t>
+      </w:r>
+    </w:p>
+    <w:p>
+      <w:pPr>
+        <w:numPr>
+          <w:ilvl w:val="0"/>
+          <w:numId w:val="5"/>
+        </w:numPr>
+      </w:pPr>
+      <w:proofErr w:type="spellStart"/>
+      <w:r>
+        <w:rPr>
+          <w:b/>
+          <w:bCs/>
+        </w:rPr>
+        <w:t>express-session</w:t>
+      </w:r>
+      <w:proofErr w:type="spellEnd"/>
+      <w:r>
+        <w:rPr>
+          <w:b/>
+          <w:bCs/>
+        </w:rPr>
+        <w:t>:</w:t>
+      </w:r>
+      <w:r>
+        <w:br/>
+        <w:t>Middleware de Express que maneja sesiones de usuario en el servidor, permitiendo almacenar datos específicos para cada cliente entre solicitudes.</w:t>
+      </w:r>
+    </w:p>
+    <w:p>
+      <w:pPr>
+        <w:numPr>
+          <w:ilvl w:val="0"/>
+          <w:numId w:val="5"/>
+        </w:numPr>
+      </w:pPr>
+      <w:proofErr w:type="spellStart"/>
+      <w:r>
+        <w:rPr>
+          <w:b/>
+          <w:bCs/>
+        </w:rPr>
+        <w:t>inquirer</w:t>
+      </w:r>
+      <w:proofErr w:type="spellEnd"/>
+      <w:r>
+        <w:rPr>
+          <w:b/>
+          <w:bCs/>
+        </w:rPr>
+        <w:t>:</w:t>
+      </w:r>
+      <w:r>
+        <w:br/>
+        <w:t>Biblioteca para crear interfaces interactivas de línea de comandos. Se usa para capturar entrada del usuario en la terminal.</w:t>
+      </w:r>
+    </w:p>
+    <w:p>
+      <w:pPr>
+        <w:numPr>
+          <w:ilvl w:val="0"/>
+          <w:numId w:val="5"/>
+        </w:numPr>
+      </w:pPr>
+      <w:proofErr w:type="spellStart"/>
+      <w:r>
+        <w:rPr>
+          <w:b/>
+          <w:bCs/>
+        </w:rPr>
+        <w:lastRenderedPageBreak/>
+        <w:t>morgan</w:t>
+      </w:r>
+      <w:proofErr w:type="spellEnd"/>
+      <w:r>
+        <w:rPr>
+          <w:b/>
+          <w:bCs/>
+        </w:rPr>
+        <w:t>:</w:t>
+      </w:r>
+      <w:r>
+        <w:br/>
+        <w:t>Middleware de registro de solicitudes HTTP en la consola. Es útil para depuración y monitoreo de solicitudes.</w:t>
+      </w:r>
+    </w:p>
+    <w:p>
+      <w:pPr>
+        <w:numPr>
+          <w:ilvl w:val="0"/>
+          <w:numId w:val="5"/>
+        </w:numPr>
+      </w:pPr>
+      <w:r>
+        <w:rPr>
+          <w:b/>
+          <w:bCs/>
+        </w:rPr>
+        <w:t>mysql2:</w:t>
+      </w:r>
+      <w:r>
+        <w:br/>
+        <w:t xml:space="preserve">Cliente para conectarse y ejecutar consultas en bases de datos MySQL desde Node.js. Es más rápido y compatible que el paquete original </w:t>
+      </w:r>
+      <w:proofErr w:type="spellStart"/>
+      <w:r>
+        <w:t>mysql</w:t>
+      </w:r>
+      <w:proofErr w:type="spellEnd"/>
+      <w:r>
+        <w:t>.</w:t>
+      </w:r>
+    </w:p>
+    <w:p>
+      <w:pPr>
+        <w:numPr>
+          <w:ilvl w:val="0"/>
+          <w:numId w:val="5"/>
+        </w:numPr>
+      </w:pPr>
+      <w:proofErr w:type="spellStart"/>
+      <w:r>
+        <w:rPr>
+          <w:b/>
+          <w:bCs/>
+        </w:rPr>
+        <w:t>sequelize</w:t>
+      </w:r>
+      <w:proofErr w:type="spellEnd"/>
+      <w:r>
+        <w:rPr>
+          <w:b/>
+          <w:bCs/>
+        </w:rPr>
+        <w:t>:</w:t>
+      </w:r>
+      <w:r>
+        <w:br/>
+        <w:t>Un ORM (</w:t>
+      </w:r>
+      <w:proofErr w:type="spellStart"/>
+      <w:r>
+        <w:t>Object-Relational</w:t>
+      </w:r>
+      <w:proofErr w:type="spellEnd"/>
+      <w:r>
+        <w:t xml:space="preserve"> </w:t>
+      </w:r>
+      <w:proofErr w:type="spellStart"/>
+      <w:r>
+        <w:t>Mapper</w:t>
+      </w:r>
+      <w:proofErr w:type="spellEnd"/>
+      <w:r>
+        <w:t>) que facilita la interacción con bases de datos relacionales (como MySQL). Permite trabajar con datos como objetos en lugar de escribir consultas SQL directamente.</w:t>
+      </w:r>
+    </w:p>
+    <w:p>
+      <w:r>
+        <w:pict w14:anchorId="7EDF67E6">
+          <v:rect id="_x0000_i1025" style="width:0;height:1.5pt" o:hralign="center" o:hrstd="t" o:hr="t" fillcolor="#a0a0a0" stroked="f"/>
+        </w:pict>
+      </w:r>
+    </w:p>
+    <w:p>
+      <w:pPr>
+        <w:rPr>
+          <w:b/>
+          <w:bCs/>
+        </w:rPr>
+      </w:pPr>
+      <w:r>
+        <w:rPr>
+          <w:b/>
+          <w:bCs/>
+        </w:rPr>
+        <w:t>Script adicional:</w:t>
+      </w:r>
+    </w:p>
+    <w:p>
+      <w:pPr>
+        <w:numPr>
+          <w:ilvl w:val="0"/>
+          <w:numId w:val="6"/>
+        </w:numPr>
+      </w:pPr>
+      <w:r>
+        <w:t>"</w:t>
+      </w:r>
+      <w:proofErr w:type="spellStart"/>
+      <w:r>
+        <w:t>dev</w:t>
+      </w:r>
+      <w:proofErr w:type="spellEnd"/>
+      <w:r>
+        <w:t>": "</w:t>
+      </w:r>
+      <w:proofErr w:type="spellStart"/>
+      <w:r>
+        <w:t>nodemon</w:t>
+      </w:r>
+      <w:proofErr w:type="spellEnd"/>
+      <w:r>
+        <w:t xml:space="preserve"> ./</w:t>
+      </w:r>
+      <w:proofErr w:type="spellStart"/>
+      <w:r>
+        <w:t>src</w:t>
+      </w:r>
+      <w:proofErr w:type="spellEnd"/>
+      <w:r>
+        <w:t>/index.js":</w:t>
+      </w:r>
+      <w:r>
+        <w:br/>
+        <w:t xml:space="preserve">Inicia tu aplicación utilizando </w:t>
+      </w:r>
+      <w:proofErr w:type="spellStart"/>
+      <w:r>
+        <w:rPr>
+          <w:b/>
+          <w:bCs/>
+        </w:rPr>
+        <w:t>Nodemon</w:t>
+      </w:r>
+      <w:proofErr w:type="spellEnd"/>
+      <w:r>
+        <w:t>, que reinicia automáticamente el servidor cada vez que detecta cambios en los archivos.</w:t>
+      </w:r>
+    </w:p>
+    <w:p>
+      <w:pPr>
+        <w:rPr>
+          <w:b/>
+          <w:bCs/>
+          <w:u w:val="single"/>
+          <w:lang w:val="es-MX"/>
+        </w:rPr>
+      </w:pPr>
+      <w:r>
+        <w:rPr>
+          <w:b/>
+          <w:bCs/>
+          <w:u w:val="single"/>
+          <w:lang w:val="es-MX"/>
+        </w:rPr>
+        <w:t xml:space="preserve">PRUEBA EN INDEX.JS: </w:t>
+      </w:r>
+    </w:p>
+    <w:p>
+      <w:pPr>
+        <w:rPr>
+          <w:lang w:val="es-MX"/>
+        </w:rPr>
+      </w:pPr>
+      <w:proofErr w:type="spellStart"/>
+      <w:r>
+        <w:rPr>
+          <w:lang w:val="es-MX"/>
+        </w:rPr>
+        <w:t>const</w:t>
+      </w:r>
+      <w:proofErr w:type="spellEnd"/>
+      <w:r>
+        <w:rPr>
+          <w:lang w:val="es-MX"/>
+        </w:rPr>
+        <w:t xml:space="preserve"> </w:t>
+      </w:r>
+      <w:proofErr w:type="spellStart"/>
+      <w:r>
+        <w:rPr>
+          <w:lang w:val="es-MX"/>
+        </w:rPr>
+        <w:t>express</w:t>
+      </w:r>
+      <w:proofErr w:type="spellEnd"/>
+      <w:r>
+        <w:rPr>
+          <w:lang w:val="es-MX"/>
+        </w:rPr>
+        <w:t xml:space="preserve"> = </w:t>
+      </w:r>
+      <w:proofErr w:type="spellStart"/>
+      <w:r>
+        <w:rPr>
+          <w:lang w:val="es-MX"/>
+        </w:rPr>
+        <w:t>require</w:t>
+      </w:r>
+      <w:proofErr w:type="spellEnd"/>
+      <w:r>
+        <w:rPr>
+          <w:lang w:val="es-MX"/>
+        </w:rPr>
+        <w:t>('</w:t>
+      </w:r>
+      <w:proofErr w:type="spellStart"/>
+      <w:r>
+        <w:rPr>
+          <w:lang w:val="es-MX"/>
+        </w:rPr>
+        <w:t>express</w:t>
+      </w:r>
+      <w:proofErr w:type="spellEnd"/>
+      <w:r>
+        <w:rPr>
+          <w:lang w:val="es-MX"/>
+        </w:rPr>
+        <w:t>');</w:t>
+      </w:r>
+    </w:p>
+    <w:p>
+      <w:pPr>
+        <w:rPr>
+          <w:lang w:val="es-MX"/>
+        </w:rPr>
+      </w:pPr>
+      <w:proofErr w:type="spellStart"/>
+      <w:r>
+        <w:rPr>
+          <w:lang w:val="es-MX"/>
+        </w:rPr>
+        <w:t>const</w:t>
+      </w:r>
+      <w:proofErr w:type="spellEnd"/>
+      <w:r>
+        <w:rPr>
+          <w:lang w:val="es-MX"/>
+        </w:rPr>
+        <w:t xml:space="preserve"> app = </w:t>
+      </w:r>
+      <w:proofErr w:type="spellStart"/>
+      <w:proofErr w:type="gramStart"/>
+      <w:r>
+        <w:rPr>
+          <w:lang w:val="es-MX"/>
+        </w:rPr>
+        <w:t>express</w:t>
+      </w:r>
+      <w:proofErr w:type="spellEnd"/>
+      <w:r>
+        <w:rPr>
+          <w:lang w:val="es-MX"/>
+        </w:rPr>
+        <w:t>(</w:t>
+      </w:r>
+      <w:proofErr w:type="gramEnd"/>
+      <w:r>
+        <w:rPr>
+          <w:lang w:val="es-MX"/>
+        </w:rPr>
+        <w:t>);</w:t>
+      </w:r>
+    </w:p>
+    <w:p>
+      <w:pPr>
+        <w:rPr>
+          <w:lang w:val="es-MX"/>
+        </w:rPr>
+      </w:pPr>
+      <w:proofErr w:type="spellStart"/>
+      <w:proofErr w:type="gramStart"/>
+      <w:r>
+        <w:rPr>
+          <w:lang w:val="es-MX"/>
+        </w:rPr>
+        <w:t>app.get</w:t>
+      </w:r>
+      <w:proofErr w:type="spellEnd"/>
+      <w:r>
+        <w:rPr>
+          <w:lang w:val="es-MX"/>
+        </w:rPr>
+        <w:t>(</w:t>
+      </w:r>
+      <w:proofErr w:type="gramEnd"/>
+      <w:r>
+        <w:rPr>
+          <w:lang w:val="es-MX"/>
+        </w:rPr>
+        <w:t>'/', (</w:t>
+      </w:r>
+      <w:proofErr w:type="spellStart"/>
+      <w:r>
+        <w:rPr>
+          <w:lang w:val="es-MX"/>
+        </w:rPr>
+        <w:t>req</w:t>
+      </w:r>
+      <w:proofErr w:type="spellEnd"/>
+      <w:r>
+        <w:rPr>
+          <w:lang w:val="es-MX"/>
+        </w:rPr>
+        <w:t>, res) =&gt; {</w:t>
+      </w:r>
+    </w:p>
+    <w:p>
+      <w:pPr>
+        <w:rPr>
+          <w:lang w:val="es-MX"/>
+        </w:rPr>
+      </w:pPr>
+      <w:r>
+        <w:rPr>
+          <w:lang w:val="es-MX"/>
+        </w:rPr>
+        <w:t xml:space="preserve">    </w:t>
+      </w:r>
+      <w:proofErr w:type="spellStart"/>
+      <w:proofErr w:type="gramStart"/>
+      <w:r>
+        <w:rPr>
+          <w:lang w:val="es-MX"/>
+        </w:rPr>
+        <w:t>res.send</w:t>
+      </w:r>
+      <w:proofErr w:type="spellEnd"/>
+      <w:proofErr w:type="gramEnd"/>
+      <w:r>
+        <w:rPr>
+          <w:lang w:val="es-MX"/>
+        </w:rPr>
+        <w:t>('Servidor funcionando correctamente');</w:t>
+      </w:r>
+    </w:p>
+    <w:p>
+      <w:pPr>
+        <w:rPr>
+          <w:lang w:val="es-MX"/>
+        </w:rPr>
+      </w:pPr>
+      <w:r>
+        <w:rPr>
+          <w:lang w:val="es-MX"/>
+        </w:rPr>
+        <w:t>});</w:t>
+      </w:r>
+    </w:p>
+    <w:p>
+      <w:pPr>
+        <w:rPr>
+          <w:lang w:val="es-MX"/>
+        </w:rPr>
+      </w:pPr>
+      <w:proofErr w:type="spellStart"/>
+      <w:proofErr w:type="gramStart"/>
+      <w:r>
+        <w:rPr>
+          <w:lang w:val="es-MX"/>
+        </w:rPr>
+        <w:t>app.listen</w:t>
+      </w:r>
+      <w:proofErr w:type="spellEnd"/>
+      <w:proofErr w:type="gramEnd"/>
+      <w:r>
+        <w:rPr>
+          <w:lang w:val="es-MX"/>
+        </w:rPr>
+        <w:t>(3000, () =&gt; {</w:t>
+      </w:r>
+    </w:p>
+    <w:p>
+      <w:pPr>
+        <w:rPr>
+          <w:lang w:val="es-MX"/>
+        </w:rPr>
+      </w:pPr>
+      <w:r>
+        <w:rPr>
+          <w:lang w:val="es-MX"/>
+        </w:rPr>
+        <w:t xml:space="preserve">    </w:t>
+      </w:r>
+      <w:proofErr w:type="gramStart"/>
+      <w:r>
+        <w:rPr>
+          <w:lang w:val="es-MX"/>
+        </w:rPr>
+        <w:t>console.log(</w:t>
+      </w:r>
+      <w:proofErr w:type="gramEnd"/>
+      <w:r>
+        <w:rPr>
+          <w:lang w:val="es-MX"/>
+        </w:rPr>
+        <w:t>'Servidor corriendo en http://localhost:3000');</w:t>
+      </w:r>
+    </w:p>
+    <w:p>
+      <w:pPr>
+        <w:rPr>
+          <w:lang w:val="es-MX"/>
+        </w:rPr>
+      </w:pPr>
+      <w:r>
+        <w:rPr>
+          <w:lang w:val="es-MX"/>
+        </w:rPr>
+        <w:t>});</w:t>
+      </w:r>
+    </w:p>
+    <w:p>
+      <w:pPr>
+        <w:rPr>
+          <w:lang w:val="es-MX"/>
+        </w:rPr>
+      </w:pPr>
+    </w:p>
+    <w:p>
+      <w:pPr>
+        <w:rPr>
+          <w:b/>
+          <w:bCs/>
+          <w:u w:val="single"/>
+          <w:lang w:val="es-MX"/>
+        </w:rPr>
+      </w:pPr>
+      <w:r>
+        <w:rPr>
+          <w:b/>
+          <w:bCs/>
+          <w:u w:val="single"/>
+          <w:lang w:val="es-MX"/>
+        </w:rPr>
+        <w:t>TRY CATCH:</w:t>
+      </w:r>
+    </w:p>
+    <w:p>
+      <w:r>
+        <w:t>Se usa comúnmente para capturar errores en funciones asíncronas (como peticiones a una API) y asegurarse de que la aplicación no se detenga si ocurre un problema.</w:t>
+      </w:r>
+    </w:p>
+    <w:p>
+      <w:pPr>
+        <w:rPr>
+          <w:b/>
+          <w:bCs/>
+        </w:rPr>
+      </w:pPr>
+      <w:r>
+        <w:rPr>
+          <w:b/>
+          <w:bCs/>
+        </w:rPr>
+        <w:t xml:space="preserve">¿Qué hace </w:t>
+      </w:r>
+      <w:r>
+        <w:rPr>
+          <w:b/>
+          <w:bCs/>
+        </w:rPr>
+        <w:t>Try</w:t>
+      </w:r>
+      <w:r>
+        <w:rPr>
+          <w:b/>
+          <w:bCs/>
+        </w:rPr>
+        <w:t>...</w:t>
+      </w:r>
+      <w:r>
+        <w:rPr>
+          <w:b/>
+          <w:bCs/>
+        </w:rPr>
+        <w:t>C</w:t>
+      </w:r>
+      <w:r>
+        <w:rPr>
+          <w:b/>
+          <w:bCs/>
+        </w:rPr>
+        <w:t>atch?</w:t>
+      </w:r>
+    </w:p>
+    <w:p>
+      <w:pPr>
+        <w:numPr>
+          <w:ilvl w:val="0"/>
+          <w:numId w:val="7"/>
+        </w:numPr>
+      </w:pPr>
+      <w:r>
+        <w:rPr>
+          <w:b/>
+          <w:bCs/>
+        </w:rPr>
+        <w:t>try:</w:t>
+      </w:r>
+      <w:r>
+        <w:t xml:space="preserve"> Aquí colocas el código que podría fallar, como una solicitud a un servidor.</w:t>
+      </w:r>
+    </w:p>
+    <w:p>
+      <w:pPr>
+        <w:numPr>
+          <w:ilvl w:val="0"/>
+          <w:numId w:val="7"/>
+        </w:numPr>
+      </w:pPr>
+      <w:r>
+        <w:rPr>
+          <w:b/>
+          <w:bCs/>
+        </w:rPr>
+        <w:t>catch:</w:t>
+      </w:r>
+      <w:r>
+        <w:t xml:space="preserve"> Si algo dentro del bloque try falla (lanza un error), el bloque catch lo captura y puedes manejar ese error, como mostrar un mensaje al usuario.</w:t>
+      </w:r>
+    </w:p>
+    <w:p/>
+    <w:p/>
+    <w:p/>
+    <w:p>
+      <w:pPr>
+        <w:rPr>
+          <w:b/>
+          <w:bCs/>
+          <w:sz w:val="32"/>
+          <w:szCs w:val="32"/>
+          <w:u w:val="single"/>
+        </w:rPr>
+      </w:pPr>
+      <w:r>
+        <w:rPr>
+          <w:b/>
+          <w:bCs/>
+          <w:sz w:val="32"/>
+          <w:szCs w:val="32"/>
+          <w:highlight w:val="yellow"/>
+          <w:u w:val="single"/>
+        </w:rPr>
+        <w:lastRenderedPageBreak/>
+        <w:t xml:space="preserve">que es </w:t>
+      </w:r>
+      <w:proofErr w:type="spellStart"/>
+      <w:r>
+        <w:rPr>
+          <w:b/>
+          <w:bCs/>
+          <w:sz w:val="32"/>
+          <w:szCs w:val="32"/>
+          <w:highlight w:val="yellow"/>
+          <w:u w:val="single"/>
+        </w:rPr>
+        <w:t>deploy</w:t>
+      </w:r>
+      <w:proofErr w:type="spellEnd"/>
+      <w:r>
+        <w:rPr>
+          <w:b/>
+          <w:bCs/>
+          <w:sz w:val="32"/>
+          <w:szCs w:val="32"/>
+          <w:highlight w:val="yellow"/>
+          <w:u w:val="single"/>
+        </w:rPr>
+        <w:t>?</w:t>
+      </w:r>
+      <w:r>
+        <w:rPr>
+          <w:b/>
+          <w:bCs/>
+          <w:sz w:val="32"/>
+          <w:szCs w:val="32"/>
+          <w:u w:val="single"/>
+        </w:rPr>
+        <w:t xml:space="preserve"> </w:t>
+      </w:r>
+    </w:p>
+    <w:p>
+      <w:pPr>
+        <w:rPr>
+          <w:b/>
+          <w:bCs/>
+        </w:rPr>
+      </w:pPr>
+      <w:proofErr w:type="spellStart"/>
+      <w:r>
+        <w:rPr>
+          <w:b/>
+          <w:bCs/>
+        </w:rPr>
+        <w:t>ChatGPT</w:t>
+      </w:r>
+      <w:proofErr w:type="spellEnd"/>
+      <w:r>
+        <w:rPr>
+          <w:b/>
+          <w:bCs/>
+        </w:rPr>
+        <w:t xml:space="preserve"> dijo:</w:t>
+      </w:r>
+    </w:p>
+    <w:p>
+      <w:proofErr w:type="spellStart"/>
+      <w:r>
+        <w:t>ChatGPT</w:t>
+      </w:r>
+      <w:proofErr w:type="spellEnd"/>
+    </w:p>
+    <w:p>
+      <w:r>
+        <w:t xml:space="preserve">El </w:t>
+      </w:r>
+      <w:proofErr w:type="spellStart"/>
+      <w:r>
+        <w:rPr>
+          <w:b/>
+          <w:bCs/>
+        </w:rPr>
+        <w:t>deploy</w:t>
+      </w:r>
+      <w:proofErr w:type="spellEnd"/>
+      <w:r>
+        <w:t xml:space="preserve"> (o "despliegue") es el proceso de tomar una aplicación o proyecto que has desarrollado y configurarlo para que esté disponible y funcionando en un entorno real o de producción. Esto permite que los usuarios finales puedan acceder y utilizar la aplicación, generalmente a través de internet.</w:t>
+      </w:r>
+    </w:p>
+    <w:p>
+      <w:pPr>
+        <w:rPr>
+          <w:b/>
+          <w:bCs/>
+        </w:rPr>
+      </w:pPr>
+      <w:r>
+        <w:rPr>
+          <w:b/>
+          <w:bCs/>
+        </w:rPr>
+        <w:t xml:space="preserve">En el contexto de desarrollo web, el </w:t>
+      </w:r>
+      <w:proofErr w:type="spellStart"/>
+      <w:r>
+        <w:rPr>
+          <w:b/>
+          <w:bCs/>
+        </w:rPr>
+        <w:t>deploy</w:t>
+      </w:r>
+      <w:proofErr w:type="spellEnd"/>
+      <w:r>
+        <w:rPr>
+          <w:b/>
+          <w:bCs/>
+        </w:rPr>
+        <w:t xml:space="preserve"> implica:</w:t>
+      </w:r>
+    </w:p>
+    <w:p>
+      <w:pPr>
+        <w:numPr>
+          <w:ilvl w:val="0"/>
+          <w:numId w:val="8"/>
+        </w:numPr>
+      </w:pPr>
+      <w:r>
+        <w:rPr>
+          <w:b/>
+          <w:bCs/>
+        </w:rPr>
+        <w:t>Preparación del código</w:t>
+      </w:r>
+      <w:r>
+        <w:t>:</w:t>
+      </w:r>
+    </w:p>
+    <w:p>
+      <w:pPr>
+        <w:numPr>
+          <w:ilvl w:val="1"/>
+          <w:numId w:val="8"/>
+        </w:numPr>
+      </w:pPr>
+      <w:r>
+        <w:t>Asegurarte de que tu aplicación esté lista para ejecutarse fuera del entorno de desarrollo.</w:t>
+      </w:r>
+    </w:p>
+    <w:p>
+      <w:pPr>
+        <w:numPr>
+          <w:ilvl w:val="1"/>
+          <w:numId w:val="8"/>
+        </w:numPr>
+      </w:pPr>
+      <w:r>
+        <w:t>Minimizar archivos (como CSS y JavaScript).</w:t>
+      </w:r>
+    </w:p>
+    <w:p>
+      <w:pPr>
+        <w:numPr>
+          <w:ilvl w:val="1"/>
+          <w:numId w:val="8"/>
+        </w:numPr>
+      </w:pPr>
+      <w:r>
+        <w:t>Configurar variables de entorno (como claves de API, bases de datos, etc.).</w:t>
+      </w:r>
+    </w:p>
+    <w:p>
+      <w:pPr>
+        <w:numPr>
+          <w:ilvl w:val="0"/>
+          <w:numId w:val="8"/>
+        </w:numPr>
+      </w:pPr>
+      <w:r>
+        <w:rPr>
+          <w:b/>
+          <w:bCs/>
+        </w:rPr>
+        <w:t>Subida a un servidor</w:t>
+      </w:r>
+      <w:r>
+        <w:t>:</w:t>
+      </w:r>
+    </w:p>
+    <w:p>
+      <w:pPr>
+        <w:numPr>
+          <w:ilvl w:val="1"/>
+          <w:numId w:val="8"/>
+        </w:numPr>
+      </w:pPr>
+      <w:r>
+        <w:t>Copiar los archivos del proyecto al servidor donde se alojará la aplicación.</w:t>
+      </w:r>
+    </w:p>
+    <w:p>
+      <w:pPr>
+        <w:numPr>
+          <w:ilvl w:val="1"/>
+          <w:numId w:val="8"/>
+        </w:numPr>
+      </w:pPr>
+      <w:r>
+        <w:t xml:space="preserve">Esto puede incluir servicios como AWS, </w:t>
+      </w:r>
+      <w:proofErr w:type="spellStart"/>
+      <w:r>
+        <w:t>Heroku</w:t>
+      </w:r>
+      <w:proofErr w:type="spellEnd"/>
+      <w:r>
+        <w:t xml:space="preserve">, </w:t>
+      </w:r>
+      <w:proofErr w:type="spellStart"/>
+      <w:r>
+        <w:t>Vercel</w:t>
+      </w:r>
+      <w:proofErr w:type="spellEnd"/>
+      <w:r>
+        <w:t xml:space="preserve">, </w:t>
+      </w:r>
+      <w:proofErr w:type="spellStart"/>
+      <w:r>
+        <w:t>Netlify</w:t>
+      </w:r>
+      <w:proofErr w:type="spellEnd"/>
+      <w:r>
+        <w:t>, o un servidor privado.</w:t>
+      </w:r>
+    </w:p>
+    <w:p>
+      <w:pPr>
+        <w:numPr>
+          <w:ilvl w:val="0"/>
+          <w:numId w:val="8"/>
+        </w:numPr>
+      </w:pPr>
+      <w:r>
+        <w:rPr>
+          <w:b/>
+          <w:bCs/>
+        </w:rPr>
+        <w:t>Configuración del servidor</w:t>
+      </w:r>
+      <w:r>
+        <w:t>:</w:t>
+      </w:r>
+    </w:p>
+    <w:p>
+      <w:pPr>
+        <w:numPr>
+          <w:ilvl w:val="1"/>
+          <w:numId w:val="8"/>
+        </w:numPr>
+      </w:pPr>
+      <w:r>
+        <w:t>Instalar dependencias necesarias (como Node.js, Python, etc.).</w:t>
+      </w:r>
+    </w:p>
+    <w:p>
+      <w:pPr>
+        <w:numPr>
+          <w:ilvl w:val="1"/>
+          <w:numId w:val="8"/>
+        </w:numPr>
+      </w:pPr>
+      <w:r>
+        <w:t>Configurar la base de datos, si es necesaria.</w:t>
+      </w:r>
+    </w:p>
+    <w:p>
+      <w:pPr>
+        <w:numPr>
+          <w:ilvl w:val="1"/>
+          <w:numId w:val="8"/>
+        </w:numPr>
+      </w:pPr>
+      <w:r>
+        <w:t>Asegurarse de que el servidor pueda ejecutar tu aplicación correctamente.</w:t>
+      </w:r>
+    </w:p>
+    <w:p>
+      <w:pPr>
+        <w:numPr>
+          <w:ilvl w:val="0"/>
+          <w:numId w:val="8"/>
+        </w:numPr>
+      </w:pPr>
+      <w:r>
+        <w:rPr>
+          <w:b/>
+          <w:bCs/>
+        </w:rPr>
+        <w:t>Publicación</w:t>
+      </w:r>
+      <w:r>
+        <w:t>:</w:t>
+      </w:r>
+    </w:p>
+    <w:p>
+      <w:pPr>
+        <w:numPr>
+          <w:ilvl w:val="1"/>
+          <w:numId w:val="8"/>
+        </w:numPr>
+      </w:pPr>
+      <w:r>
+        <w:t>Asociar tu aplicación a un dominio (por ejemplo, www.tusitio.com).</w:t>
+      </w:r>
+    </w:p>
+    <w:p>
+      <w:pPr>
+        <w:numPr>
+          <w:ilvl w:val="1"/>
+          <w:numId w:val="8"/>
+        </w:numPr>
+      </w:pPr>
+      <w:r>
+        <w:t>Configurar HTTPS para garantizar conexiones seguras.</w:t>
+      </w:r>
+    </w:p>
+    <w:p>
+      <w:pPr>
+        <w:numPr>
+          <w:ilvl w:val="0"/>
+          <w:numId w:val="8"/>
+        </w:numPr>
+      </w:pPr>
+      <w:r>
+        <w:rPr>
+          <w:b/>
+          <w:bCs/>
+        </w:rPr>
+        <w:t>Mantenimiento</w:t>
+      </w:r>
+      <w:r>
+        <w:t>:</w:t>
+      </w:r>
+    </w:p>
+    <w:p>
+      <w:pPr>
+        <w:numPr>
+          <w:ilvl w:val="1"/>
+          <w:numId w:val="8"/>
+        </w:numPr>
+      </w:pPr>
+      <w:r>
+        <w:t>Actualizar el código según sea necesario.</w:t>
+      </w:r>
+    </w:p>
+    <w:p>
+      <w:pPr>
+        <w:numPr>
+          <w:ilvl w:val="1"/>
+          <w:numId w:val="8"/>
+        </w:numPr>
+      </w:pPr>
+      <w:r>
+        <w:t>Monitorear el rendimiento de la aplicación.</w:t>
+      </w:r>
+    </w:p>
+    <w:p>
+      <w:pPr>
+        <w:rPr>
+          <w:b/>
+          <w:bCs/>
+        </w:rPr>
+      </w:pPr>
+      <w:r>
+        <w:rPr>
+          <w:b/>
+          <w:bCs/>
+        </w:rPr>
+        <w:t>Ejemplo práctico:</w:t>
+      </w:r>
+    </w:p>
+    <w:p>
+      <w:r>
+        <w:t>Si estás desarrollando un e-</w:t>
+      </w:r>
+      <w:proofErr w:type="spellStart"/>
+      <w:r>
+        <w:t>commerce</w:t>
+      </w:r>
+      <w:proofErr w:type="spellEnd"/>
+      <w:r>
+        <w:t xml:space="preserve"> como el de tu proyecto, el proceso de </w:t>
+      </w:r>
+      <w:proofErr w:type="spellStart"/>
+      <w:r>
+        <w:rPr>
+          <w:b/>
+          <w:bCs/>
+        </w:rPr>
+        <w:t>deploy</w:t>
+      </w:r>
+      <w:proofErr w:type="spellEnd"/>
+      <w:r>
+        <w:t xml:space="preserve"> consistiría en:</w:t>
+      </w:r>
+    </w:p>
+    <w:p>
+      <w:pPr>
+        <w:numPr>
+          <w:ilvl w:val="0"/>
+          <w:numId w:val="9"/>
+        </w:numPr>
+      </w:pPr>
+      <w:r>
+        <w:t xml:space="preserve">Subir el </w:t>
+      </w:r>
+      <w:proofErr w:type="spellStart"/>
+      <w:r>
+        <w:t>frontend</w:t>
+      </w:r>
+      <w:proofErr w:type="spellEnd"/>
+      <w:r>
+        <w:t xml:space="preserve"> (</w:t>
+      </w:r>
+      <w:proofErr w:type="spellStart"/>
+      <w:r>
+        <w:t>React</w:t>
+      </w:r>
+      <w:proofErr w:type="spellEnd"/>
+      <w:r>
+        <w:t xml:space="preserve">) a un servicio como </w:t>
+      </w:r>
+      <w:proofErr w:type="spellStart"/>
+      <w:r>
+        <w:t>Netlify</w:t>
+      </w:r>
+      <w:proofErr w:type="spellEnd"/>
+      <w:r>
+        <w:t xml:space="preserve"> o </w:t>
+      </w:r>
+      <w:proofErr w:type="spellStart"/>
+      <w:r>
+        <w:t>Vercel</w:t>
+      </w:r>
+      <w:proofErr w:type="spellEnd"/>
+      <w:r>
+        <w:t>.</w:t>
+      </w:r>
+    </w:p>
+    <w:p>
+      <w:pPr>
+        <w:numPr>
+          <w:ilvl w:val="0"/>
+          <w:numId w:val="9"/>
+        </w:numPr>
+      </w:pPr>
+      <w:r>
+        <w:t xml:space="preserve">Subir el </w:t>
+      </w:r>
+      <w:proofErr w:type="spellStart"/>
+      <w:r>
+        <w:t>backend</w:t>
+      </w:r>
+      <w:proofErr w:type="spellEnd"/>
+      <w:r>
+        <w:t xml:space="preserve"> (Node.js + Express) a un servidor como AWS, </w:t>
+      </w:r>
+      <w:proofErr w:type="spellStart"/>
+      <w:r>
+        <w:t>Heroku</w:t>
+      </w:r>
+      <w:proofErr w:type="spellEnd"/>
+      <w:r>
+        <w:t xml:space="preserve"> o Render.</w:t>
+      </w:r>
+    </w:p>
+    <w:p>
+      <w:pPr>
+        <w:numPr>
+          <w:ilvl w:val="0"/>
+          <w:numId w:val="9"/>
+        </w:numPr>
+      </w:pPr>
+      <w:r>
+        <w:t>Configurar una base de datos como MySQL en un servicio en la nube.</w:t>
+      </w:r>
+    </w:p>
+    <w:p>
+      <w:pPr>
+        <w:numPr>
+          <w:ilvl w:val="0"/>
+          <w:numId w:val="9"/>
+        </w:numPr>
+      </w:pPr>
+      <w:r>
+        <w:lastRenderedPageBreak/>
+        <w:t>Enlazar el dominio de tu negocio (por ejemplo, happyfeet.com).</w:t>
+      </w:r>
+    </w:p>
+    <w:p>
+      <w:r>
+        <w:t xml:space="preserve">Una vez completado, tu aplicación estará accesible para los usuarios en internet. </w:t>
+      </w:r>
+      <w:r>
+        <w:rPr>
+          <w:rFonts w:ascii="Segoe UI Emoji" w:hAnsi="Segoe UI Emoji" w:cs="Segoe UI Emoji"/>
+        </w:rPr>
+        <w:t>😊</w:t>
       </w:r>
     </w:p>
     <w:p>
@@ -184,6 +2566,123 @@
 <file path=word/numbering.xml><?xml version="1.0" encoding="utf-8"?>
 <w:numbering xmlns:wpc="http://schemas.microsoft.com/office/word/2010/wordprocessingCanvas" xmlns:cx="http://schemas.microsoft.com/office/drawing/2014/chartex" xmlns:cx1="http://schemas.microsoft.com/office/drawing/2015/9/8/chartex" xmlns:cx2="http://schemas.microsoft.com/office/drawing/2015/10/21/chartex" xmlns:cx3="http://schemas.microsoft.com/office/drawing/2016/5/9/chartex" xmlns:cx4="http://schemas.microsoft.com/office/drawing/2016/5/10/chartex" xmlns:cx5="http://schemas.microsoft.com/office/drawing/2016/5/11/chartex" xmlns:cx6="http://schemas.microsoft.com/office/drawing/2016/5/12/chartex" xmlns:cx7="http://schemas.microsoft.com/office/drawing/2016/5/13/chartex" xmlns:cx8="http://schemas.microsoft.com/office/drawing/2016/5/14/chartex" xmlns:mc="http://schemas.openxmlformats.org/markup-compatibility/2006" xmlns:aink="http://schemas.microsoft.com/office/drawing/2016/ink" xmlns:am3d="http://schemas.microsoft.com/office/drawing/2017/model3d" xmlns:o="urn:schemas-microsoft-com:office:office" xmlns:r="http://schemas.openxmlformats.org/officeDocument/2006/relationships" xmlns:m="http://schemas.openxmlformats.org/officeDocument/2006/math" xmlns:v="urn:schemas-microsoft-com:vml" xmlns:wp14="http://schemas.microsoft.com/office/word/2010/wordprocessingDrawing" xmlns:wp="http://schemas.openxmlformats.org/drawingml/2006/wordprocessingDrawing" xmlns:w10="urn:schemas-microsoft-com:office:word" xmlns:w="http://schemas.openxmlformats.org/wordprocessingml/2006/main" xmlns:w14="http://schemas.microsoft.com/office/word/2010/wordml" xmlns:w15="http://schemas.microsoft.com/office/word/2012/wordml" xmlns:w16cex="http://schemas.microsoft.com/office/word/2018/wordml/cex" xmlns:w16cid="http://schemas.microsoft.com/office/word/2016/wordml/cid" xmlns:w16="http://schemas.microsoft.com/office/word/2018/wordml" xmlns:w16sdtdh="http://schemas.microsoft.com/office/word/2020/wordml/sdtdatahash" xmlns:w16se="http://schemas.microsoft.com/office/word/2015/wordml/symex" xmlns:wpg="http://schemas.microsoft.com/office/word/2010/wordprocessingGroup" xmlns:wpi="http://schemas.microsoft.com/office/word/2010/wordprocessingInk" xmlns:wne="http://schemas.microsoft.com/office/word/2006/wordml" xmlns:wps="http://schemas.microsoft.com/office/word/2010/wordprocessingShape" mc:Ignorable="w14 w15 w16se w16cid w16 w16cex w16sdtdh wp14">
   <w:abstractNum w:abstractNumId="0" w15:restartNumberingAfterBreak="0">
+    <w:nsid w:val="1AF01EF8"/>
+    <w:multiLevelType w:val="multilevel"/>
+    <w:tmpl w:val="9A343422"/>
+    <w:lvl w:ilvl="0">
+      <w:start w:val="1"/>
+      <w:numFmt w:val="decimal"/>
+      <w:lvlText w:val="%1."/>
+      <w:lvlJc w:val="left"/>
+      <w:pPr>
+        <w:tabs>
+          <w:tab w:val="num" w:pos="720"/>
+        </w:tabs>
+        <w:ind w:left="720" w:hanging="360"/>
+      </w:pPr>
+    </w:lvl>
+    <w:lvl w:ilvl="1">
+      <w:start w:val="1"/>
+      <w:numFmt w:val="bullet"/>
+      <w:lvlText w:val="o"/>
+      <w:lvlJc w:val="left"/>
+      <w:pPr>
+        <w:tabs>
+          <w:tab w:val="num" w:pos="1440"/>
+        </w:tabs>
+        <w:ind w:left="1440" w:hanging="360"/>
+      </w:pPr>
+      <w:rPr>
+        <w:rFonts w:ascii="Courier New" w:hAnsi="Courier New" w:hint="default"/>
+        <w:sz w:val="20"/>
+      </w:rPr>
+    </w:lvl>
+    <w:lvl w:ilvl="2" w:tentative="1">
+      <w:start w:val="1"/>
+      <w:numFmt w:val="decimal"/>
+      <w:lvlText w:val="%3."/>
+      <w:lvlJc w:val="left"/>
+      <w:pPr>
+        <w:tabs>
+          <w:tab w:val="num" w:pos="2160"/>
+        </w:tabs>
+        <w:ind w:left="2160" w:hanging="360"/>
+      </w:pPr>
+    </w:lvl>
+    <w:lvl w:ilvl="3" w:tentative="1">
+      <w:start w:val="1"/>
+      <w:numFmt w:val="decimal"/>
+      <w:lvlText w:val="%4."/>
+      <w:lvlJc w:val="left"/>
+      <w:pPr>
+        <w:tabs>
+          <w:tab w:val="num" w:pos="2880"/>
+        </w:tabs>
+        <w:ind w:left="2880" w:hanging="360"/>
+      </w:pPr>
+    </w:lvl>
+    <w:lvl w:ilvl="4" w:tentative="1">
+      <w:start w:val="1"/>
+      <w:numFmt w:val="decimal"/>
+      <w:lvlText w:val="%5."/>
+      <w:lvlJc w:val="left"/>
+      <w:pPr>
+        <w:tabs>
+          <w:tab w:val="num" w:pos="3600"/>
+        </w:tabs>
+        <w:ind w:left="3600" w:hanging="360"/>
+      </w:pPr>
+    </w:lvl>
+    <w:lvl w:ilvl="5" w:tentative="1">
+      <w:start w:val="1"/>
+      <w:numFmt w:val="decimal"/>
+      <w:lvlText w:val="%6."/>
+      <w:lvlJc w:val="left"/>
+      <w:pPr>
+        <w:tabs>
+          <w:tab w:val="num" w:pos="4320"/>
+        </w:tabs>
+        <w:ind w:left="4320" w:hanging="360"/>
+      </w:pPr>
+    </w:lvl>
+    <w:lvl w:ilvl="6" w:tentative="1">
+      <w:start w:val="1"/>
+      <w:numFmt w:val="decimal"/>
+      <w:lvlText w:val="%7."/>
+      <w:lvlJc w:val="left"/>
+      <w:pPr>
+        <w:tabs>
+          <w:tab w:val="num" w:pos="5040"/>
+        </w:tabs>
+        <w:ind w:left="5040" w:hanging="360"/>
+      </w:pPr>
+    </w:lvl>
+    <w:lvl w:ilvl="7" w:tentative="1">
+      <w:start w:val="1"/>
+      <w:numFmt w:val="decimal"/>
+      <w:lvlText w:val="%8."/>
+      <w:lvlJc w:val="left"/>
+      <w:pPr>
+        <w:tabs>
+          <w:tab w:val="num" w:pos="5760"/>
+        </w:tabs>
+        <w:ind w:left="5760" w:hanging="360"/>
+      </w:pPr>
+    </w:lvl>
+    <w:lvl w:ilvl="8" w:tentative="1">
+      <w:start w:val="1"/>
+      <w:numFmt w:val="decimal"/>
+      <w:lvlText w:val="%9."/>
+      <w:lvlJc w:val="left"/>
+      <w:pPr>
+        <w:tabs>
+          <w:tab w:val="num" w:pos="6480"/>
+        </w:tabs>
+        <w:ind w:left="6480" w:hanging="360"/>
+      </w:pPr>
+    </w:lvl>
+  </w:abstractNum>
+  <w:abstractNum w:abstractNumId="1" w15:restartNumberingAfterBreak="0">
     <w:nsid w:val="244A727A"/>
     <w:multiLevelType w:val="hybridMultilevel"/>
     <w:tmpl w:val="87646F48"/>
@@ -296,7 +2795,245 @@
       </w:rPr>
     </w:lvl>
   </w:abstractNum>
-  <w:abstractNum w:abstractNumId="1" w15:restartNumberingAfterBreak="0">
+  <w:abstractNum w:abstractNumId="2" w15:restartNumberingAfterBreak="0">
+    <w:nsid w:val="25671E27"/>
+    <w:multiLevelType w:val="hybridMultilevel"/>
+    <w:tmpl w:val="A46EB4D0"/>
+    <w:lvl w:ilvl="0" w:tplc="2C0A0011">
+      <w:start w:val="1"/>
+      <w:numFmt w:val="decimal"/>
+      <w:lvlText w:val="%1)"/>
+      <w:lvlJc w:val="left"/>
+      <w:pPr>
+        <w:ind w:left="720" w:hanging="360"/>
+      </w:pPr>
+      <w:rPr>
+        <w:rFonts w:hint="default"/>
+      </w:rPr>
+    </w:lvl>
+    <w:lvl w:ilvl="1" w:tplc="2C0A0019" w:tentative="1">
+      <w:start w:val="1"/>
+      <w:numFmt w:val="lowerLetter"/>
+      <w:lvlText w:val="%2."/>
+      <w:lvlJc w:val="left"/>
+      <w:pPr>
+        <w:ind w:left="1440" w:hanging="360"/>
+      </w:pPr>
+    </w:lvl>
+    <w:lvl w:ilvl="2" w:tplc="2C0A001B" w:tentative="1">
+      <w:start w:val="1"/>
+      <w:numFmt w:val="lowerRoman"/>
+      <w:lvlText w:val="%3."/>
+      <w:lvlJc w:val="right"/>
+      <w:pPr>
+        <w:ind w:left="2160" w:hanging="180"/>
+      </w:pPr>
+    </w:lvl>
+    <w:lvl w:ilvl="3" w:tplc="2C0A000F" w:tentative="1">
+      <w:start w:val="1"/>
+      <w:numFmt w:val="decimal"/>
+      <w:lvlText w:val="%4."/>
+      <w:lvlJc w:val="left"/>
+      <w:pPr>
+        <w:ind w:left="2880" w:hanging="360"/>
+      </w:pPr>
+    </w:lvl>
+    <w:lvl w:ilvl="4" w:tplc="2C0A0019" w:tentative="1">
+      <w:start w:val="1"/>
+      <w:numFmt w:val="lowerLetter"/>
+      <w:lvlText w:val="%5."/>
+      <w:lvlJc w:val="left"/>
+      <w:pPr>
+        <w:ind w:left="3600" w:hanging="360"/>
+      </w:pPr>
+    </w:lvl>
+    <w:lvl w:ilvl="5" w:tplc="2C0A001B" w:tentative="1">
+      <w:start w:val="1"/>
+      <w:numFmt w:val="lowerRoman"/>
+      <w:lvlText w:val="%6."/>
+      <w:lvlJc w:val="right"/>
+      <w:pPr>
+        <w:ind w:left="4320" w:hanging="180"/>
+      </w:pPr>
+    </w:lvl>
+    <w:lvl w:ilvl="6" w:tplc="2C0A000F" w:tentative="1">
+      <w:start w:val="1"/>
+      <w:numFmt w:val="decimal"/>
+      <w:lvlText w:val="%7."/>
+      <w:lvlJc w:val="left"/>
+      <w:pPr>
+        <w:ind w:left="5040" w:hanging="360"/>
+      </w:pPr>
+    </w:lvl>
+    <w:lvl w:ilvl="7" w:tplc="2C0A0019" w:tentative="1">
+      <w:start w:val="1"/>
+      <w:numFmt w:val="lowerLetter"/>
+      <w:lvlText w:val="%8."/>
+      <w:lvlJc w:val="left"/>
+      <w:pPr>
+        <w:ind w:left="5760" w:hanging="360"/>
+      </w:pPr>
+    </w:lvl>
+    <w:lvl w:ilvl="8" w:tplc="2C0A001B" w:tentative="1">
+      <w:start w:val="1"/>
+      <w:numFmt w:val="lowerRoman"/>
+      <w:lvlText w:val="%9."/>
+      <w:lvlJc w:val="right"/>
+      <w:pPr>
+        <w:ind w:left="6480" w:hanging="180"/>
+      </w:pPr>
+    </w:lvl>
+  </w:abstractNum>
+  <w:abstractNum w:abstractNumId="3" w15:restartNumberingAfterBreak="0">
+    <w:nsid w:val="2A4D0D37"/>
+    <w:multiLevelType w:val="multilevel"/>
+    <w:tmpl w:val="594E6A26"/>
+    <w:lvl w:ilvl="0">
+      <w:start w:val="1"/>
+      <w:numFmt w:val="bullet"/>
+      <w:lvlText w:val=""/>
+      <w:lvlJc w:val="left"/>
+      <w:pPr>
+        <w:tabs>
+          <w:tab w:val="num" w:pos="720"/>
+        </w:tabs>
+        <w:ind w:left="720" w:hanging="360"/>
+      </w:pPr>
+      <w:rPr>
+        <w:rFonts w:ascii="Symbol" w:hAnsi="Symbol" w:hint="default"/>
+        <w:sz w:val="20"/>
+      </w:rPr>
+    </w:lvl>
+    <w:lvl w:ilvl="1" w:tentative="1">
+      <w:start w:val="1"/>
+      <w:numFmt w:val="bullet"/>
+      <w:lvlText w:val="o"/>
+      <w:lvlJc w:val="left"/>
+      <w:pPr>
+        <w:tabs>
+          <w:tab w:val="num" w:pos="1440"/>
+        </w:tabs>
+        <w:ind w:left="1440" w:hanging="360"/>
+      </w:pPr>
+      <w:rPr>
+        <w:rFonts w:ascii="Courier New" w:hAnsi="Courier New" w:hint="default"/>
+        <w:sz w:val="20"/>
+      </w:rPr>
+    </w:lvl>
+    <w:lvl w:ilvl="2" w:tentative="1">
+      <w:start w:val="1"/>
+      <w:numFmt w:val="bullet"/>
+      <w:lvlText w:val=""/>
+      <w:lvlJc w:val="left"/>
+      <w:pPr>
+        <w:tabs>
+          <w:tab w:val="num" w:pos="2160"/>
+        </w:tabs>
+        <w:ind w:left="2160" w:hanging="360"/>
+      </w:pPr>
+      <w:rPr>
+        <w:rFonts w:ascii="Wingdings" w:hAnsi="Wingdings" w:hint="default"/>
+        <w:sz w:val="20"/>
+      </w:rPr>
+    </w:lvl>
+    <w:lvl w:ilvl="3" w:tentative="1">
+      <w:start w:val="1"/>
+      <w:numFmt w:val="bullet"/>
+      <w:lvlText w:val=""/>
+      <w:lvlJc w:val="left"/>
+      <w:pPr>
+        <w:tabs>
+          <w:tab w:val="num" w:pos="2880"/>
+        </w:tabs>
+        <w:ind w:left="2880" w:hanging="360"/>
+      </w:pPr>
+      <w:rPr>
+        <w:rFonts w:ascii="Wingdings" w:hAnsi="Wingdings" w:hint="default"/>
+        <w:sz w:val="20"/>
+      </w:rPr>
+    </w:lvl>
+    <w:lvl w:ilvl="4" w:tentative="1">
+      <w:start w:val="1"/>
+      <w:numFmt w:val="bullet"/>
+      <w:lvlText w:val=""/>
+      <w:lvlJc w:val="left"/>
+      <w:pPr>
+        <w:tabs>
+          <w:tab w:val="num" w:pos="3600"/>
+        </w:tabs>
+        <w:ind w:left="3600" w:hanging="360"/>
+      </w:pPr>
+      <w:rPr>
+        <w:rFonts w:ascii="Wingdings" w:hAnsi="Wingdings" w:hint="default"/>
+        <w:sz w:val="20"/>
+      </w:rPr>
+    </w:lvl>
+    <w:lvl w:ilvl="5" w:tentative="1">
+      <w:start w:val="1"/>
+      <w:numFmt w:val="bullet"/>
+      <w:lvlText w:val=""/>
+      <w:lvlJc w:val="left"/>
+      <w:pPr>
+        <w:tabs>
+          <w:tab w:val="num" w:pos="4320"/>
+        </w:tabs>
+        <w:ind w:left="4320" w:hanging="360"/>
+      </w:pPr>
+      <w:rPr>
+        <w:rFonts w:ascii="Wingdings" w:hAnsi="Wingdings" w:hint="default"/>
+        <w:sz w:val="20"/>
+      </w:rPr>
+    </w:lvl>
+    <w:lvl w:ilvl="6" w:tentative="1">
+      <w:start w:val="1"/>
+      <w:numFmt w:val="bullet"/>
+      <w:lvlText w:val=""/>
+      <w:lvlJc w:val="left"/>
+      <w:pPr>
+        <w:tabs>
+          <w:tab w:val="num" w:pos="5040"/>
+        </w:tabs>
+        <w:ind w:left="5040" w:hanging="360"/>
+      </w:pPr>
+      <w:rPr>
+        <w:rFonts w:ascii="Wingdings" w:hAnsi="Wingdings" w:hint="default"/>
+        <w:sz w:val="20"/>
+      </w:rPr>
+    </w:lvl>
+    <w:lvl w:ilvl="7" w:tentative="1">
+      <w:start w:val="1"/>
+      <w:numFmt w:val="bullet"/>
+      <w:lvlText w:val=""/>
+      <w:lvlJc w:val="left"/>
+      <w:pPr>
+        <w:tabs>
+          <w:tab w:val="num" w:pos="5760"/>
+        </w:tabs>
+        <w:ind w:left="5760" w:hanging="360"/>
+      </w:pPr>
+      <w:rPr>
+        <w:rFonts w:ascii="Wingdings" w:hAnsi="Wingdings" w:hint="default"/>
+        <w:sz w:val="20"/>
+      </w:rPr>
+    </w:lvl>
+    <w:lvl w:ilvl="8" w:tentative="1">
+      <w:start w:val="1"/>
+      <w:numFmt w:val="bullet"/>
+      <w:lvlText w:val=""/>
+      <w:lvlJc w:val="left"/>
+      <w:pPr>
+        <w:tabs>
+          <w:tab w:val="num" w:pos="6480"/>
+        </w:tabs>
+        <w:ind w:left="6480" w:hanging="360"/>
+      </w:pPr>
+      <w:rPr>
+        <w:rFonts w:ascii="Wingdings" w:hAnsi="Wingdings" w:hint="default"/>
+        <w:sz w:val="20"/>
+      </w:rPr>
+    </w:lvl>
+  </w:abstractNum>
+  <w:abstractNum w:abstractNumId="4" w15:restartNumberingAfterBreak="0">
     <w:nsid w:val="55FB4E78"/>
     <w:multiLevelType w:val="hybridMultilevel"/>
     <w:tmpl w:val="63EA6A88"/>
@@ -409,7 +3146,120 @@
       </w:rPr>
     </w:lvl>
   </w:abstractNum>
-  <w:abstractNum w:abstractNumId="2" w15:restartNumberingAfterBreak="0">
+  <w:abstractNum w:abstractNumId="5" w15:restartNumberingAfterBreak="0">
+    <w:nsid w:val="5AE13054"/>
+    <w:multiLevelType w:val="multilevel"/>
+    <w:tmpl w:val="740A3552"/>
+    <w:lvl w:ilvl="0">
+      <w:start w:val="1"/>
+      <w:numFmt w:val="decimal"/>
+      <w:lvlText w:val="%1."/>
+      <w:lvlJc w:val="left"/>
+      <w:pPr>
+        <w:tabs>
+          <w:tab w:val="num" w:pos="720"/>
+        </w:tabs>
+        <w:ind w:left="720" w:hanging="360"/>
+      </w:pPr>
+    </w:lvl>
+    <w:lvl w:ilvl="1" w:tentative="1">
+      <w:start w:val="1"/>
+      <w:numFmt w:val="decimal"/>
+      <w:lvlText w:val="%2."/>
+      <w:lvlJc w:val="left"/>
+      <w:pPr>
+        <w:tabs>
+          <w:tab w:val="num" w:pos="1440"/>
+        </w:tabs>
+        <w:ind w:left="1440" w:hanging="360"/>
+      </w:pPr>
+    </w:lvl>
+    <w:lvl w:ilvl="2" w:tentative="1">
+      <w:start w:val="1"/>
+      <w:numFmt w:val="decimal"/>
+      <w:lvlText w:val="%3."/>
+      <w:lvlJc w:val="left"/>
+      <w:pPr>
+        <w:tabs>
+          <w:tab w:val="num" w:pos="2160"/>
+        </w:tabs>
+        <w:ind w:left="2160" w:hanging="360"/>
+      </w:pPr>
+    </w:lvl>
+    <w:lvl w:ilvl="3" w:tentative="1">
+      <w:start w:val="1"/>
+      <w:numFmt w:val="decimal"/>
+      <w:lvlText w:val="%4."/>
+      <w:lvlJc w:val="left"/>
+      <w:pPr>
+        <w:tabs>
+          <w:tab w:val="num" w:pos="2880"/>
+        </w:tabs>
+        <w:ind w:left="2880" w:hanging="360"/>
+      </w:pPr>
+    </w:lvl>
+    <w:lvl w:ilvl="4" w:tentative="1">
+      <w:start w:val="1"/>
+      <w:numFmt w:val="decimal"/>
+      <w:lvlText w:val="%5."/>
+      <w:lvlJc w:val="left"/>
+      <w:pPr>
+        <w:tabs>
+          <w:tab w:val="num" w:pos="3600"/>
+        </w:tabs>
+        <w:ind w:left="3600" w:hanging="360"/>
+      </w:pPr>
+    </w:lvl>
+    <w:lvl w:ilvl="5" w:tentative="1">
+      <w:start w:val="1"/>
+      <w:numFmt w:val="decimal"/>
+      <w:lvlText w:val="%6."/>
+      <w:lvlJc w:val="left"/>
+      <w:pPr>
+        <w:tabs>
+          <w:tab w:val="num" w:pos="4320"/>
+        </w:tabs>
+        <w:ind w:left="4320" w:hanging="360"/>
+      </w:pPr>
+    </w:lvl>
+    <w:lvl w:ilvl="6" w:tentative="1">
+      <w:start w:val="1"/>
+      <w:numFmt w:val="decimal"/>
+      <w:lvlText w:val="%7."/>
+      <w:lvlJc w:val="left"/>
+      <w:pPr>
+        <w:tabs>
+          <w:tab w:val="num" w:pos="5040"/>
+        </w:tabs>
+        <w:ind w:left="5040" w:hanging="360"/>
+      </w:pPr>
+    </w:lvl>
+    <w:lvl w:ilvl="7" w:tentative="1">
+      <w:start w:val="1"/>
+      <w:numFmt w:val="decimal"/>
+      <w:lvlText w:val="%8."/>
+      <w:lvlJc w:val="left"/>
+      <w:pPr>
+        <w:tabs>
+          <w:tab w:val="num" w:pos="5760"/>
+        </w:tabs>
+        <w:ind w:left="5760" w:hanging="360"/>
+      </w:pPr>
+    </w:lvl>
+    <w:lvl w:ilvl="8" w:tentative="1">
+      <w:start w:val="1"/>
+      <w:numFmt w:val="decimal"/>
+      <w:lvlText w:val="%9."/>
+      <w:lvlJc w:val="left"/>
+      <w:pPr>
+        <w:tabs>
+          <w:tab w:val="num" w:pos="6480"/>
+        </w:tabs>
+        <w:ind w:left="6480" w:hanging="360"/>
+      </w:pPr>
+    </w:lvl>
+  </w:abstractNum>
+  <w:abstractNum w:abstractNumId="6" w15:restartNumberingAfterBreak="0">
     <w:nsid w:val="66E409CC"/>
     <w:multiLevelType w:val="multilevel"/>
     <w:tmpl w:val="1E143A12"/>
@@ -526,14 +3376,294 @@
       </w:pPr>
     </w:lvl>
   </w:abstractNum>
+  <w:abstractNum w:abstractNumId="7" w15:restartNumberingAfterBreak="0">
+    <w:nsid w:val="721E35A0"/>
+    <w:multiLevelType w:val="multilevel"/>
+    <w:tmpl w:val="F606E1B2"/>
+    <w:lvl w:ilvl="0">
+      <w:start w:val="1"/>
+      <w:numFmt w:val="decimal"/>
+      <w:lvlText w:val="%1."/>
+      <w:lvlJc w:val="left"/>
+      <w:pPr>
+        <w:tabs>
+          <w:tab w:val="num" w:pos="720"/>
+        </w:tabs>
+        <w:ind w:left="720" w:hanging="360"/>
+      </w:pPr>
+    </w:lvl>
+    <w:lvl w:ilvl="1" w:tentative="1">
+      <w:start w:val="1"/>
+      <w:numFmt w:val="decimal"/>
+      <w:lvlText w:val="%2."/>
+      <w:lvlJc w:val="left"/>
+      <w:pPr>
+        <w:tabs>
+          <w:tab w:val="num" w:pos="1440"/>
+        </w:tabs>
+        <w:ind w:left="1440" w:hanging="360"/>
+      </w:pPr>
+    </w:lvl>
+    <w:lvl w:ilvl="2" w:tentative="1">
+      <w:start w:val="1"/>
+      <w:numFmt w:val="decimal"/>
+      <w:lvlText w:val="%3."/>
+      <w:lvlJc w:val="left"/>
+      <w:pPr>
+        <w:tabs>
+          <w:tab w:val="num" w:pos="2160"/>
+        </w:tabs>
+        <w:ind w:left="2160" w:hanging="360"/>
+      </w:pPr>
+    </w:lvl>
+    <w:lvl w:ilvl="3" w:tentative="1">
+      <w:start w:val="1"/>
+      <w:numFmt w:val="decimal"/>
+      <w:lvlText w:val="%4."/>
+      <w:lvlJc w:val="left"/>
+      <w:pPr>
+        <w:tabs>
+          <w:tab w:val="num" w:pos="2880"/>
+        </w:tabs>
+        <w:ind w:left="2880" w:hanging="360"/>
+      </w:pPr>
+    </w:lvl>
+    <w:lvl w:ilvl="4" w:tentative="1">
+      <w:start w:val="1"/>
+      <w:numFmt w:val="decimal"/>
+      <w:lvlText w:val="%5."/>
+      <w:lvlJc w:val="left"/>
+      <w:pPr>
+        <w:tabs>
+          <w:tab w:val="num" w:pos="3600"/>
+        </w:tabs>
+        <w:ind w:left="3600" w:hanging="360"/>
+      </w:pPr>
+    </w:lvl>
+    <w:lvl w:ilvl="5" w:tentative="1">
+      <w:start w:val="1"/>
+      <w:numFmt w:val="decimal"/>
+      <w:lvlText w:val="%6."/>
+      <w:lvlJc w:val="left"/>
+      <w:pPr>
+        <w:tabs>
+          <w:tab w:val="num" w:pos="4320"/>
+        </w:tabs>
+        <w:ind w:left="4320" w:hanging="360"/>
+      </w:pPr>
+    </w:lvl>
+    <w:lvl w:ilvl="6" w:tentative="1">
+      <w:start w:val="1"/>
+      <w:numFmt w:val="decimal"/>
+      <w:lvlText w:val="%7."/>
+      <w:lvlJc w:val="left"/>
+      <w:pPr>
+        <w:tabs>
+          <w:tab w:val="num" w:pos="5040"/>
+        </w:tabs>
+        <w:ind w:left="5040" w:hanging="360"/>
+      </w:pPr>
+    </w:lvl>
+    <w:lvl w:ilvl="7" w:tentative="1">
+      <w:start w:val="1"/>
+      <w:numFmt w:val="decimal"/>
+      <w:lvlText w:val="%8."/>
+      <w:lvlJc w:val="left"/>
+      <w:pPr>
+        <w:tabs>
+          <w:tab w:val="num" w:pos="5760"/>
+        </w:tabs>
+        <w:ind w:left="5760" w:hanging="360"/>
+      </w:pPr>
+    </w:lvl>
+    <w:lvl w:ilvl="8" w:tentative="1">
+      <w:start w:val="1"/>
+      <w:numFmt w:val="decimal"/>
+      <w:lvlText w:val="%9."/>
+      <w:lvlJc w:val="left"/>
+      <w:pPr>
+        <w:tabs>
+          <w:tab w:val="num" w:pos="6480"/>
+        </w:tabs>
+        <w:ind w:left="6480" w:hanging="360"/>
+      </w:pPr>
+    </w:lvl>
+  </w:abstractNum>
+  <w:abstractNum w:abstractNumId="8" w15:restartNumberingAfterBreak="0">
+    <w:nsid w:val="7C04708E"/>
+    <w:multiLevelType w:val="multilevel"/>
+    <w:tmpl w:val="A452769A"/>
+    <w:lvl w:ilvl="0">
+      <w:start w:val="1"/>
+      <w:numFmt w:val="bullet"/>
+      <w:lvlText w:val=""/>
+      <w:lvlJc w:val="left"/>
+      <w:pPr>
+        <w:tabs>
+          <w:tab w:val="num" w:pos="720"/>
+        </w:tabs>
+        <w:ind w:left="720" w:hanging="360"/>
+      </w:pPr>
+      <w:rPr>
+        <w:rFonts w:ascii="Symbol" w:hAnsi="Symbol" w:hint="default"/>
+        <w:sz w:val="20"/>
+      </w:rPr>
+    </w:lvl>
+    <w:lvl w:ilvl="1" w:tentative="1">
+      <w:start w:val="1"/>
+      <w:numFmt w:val="bullet"/>
+      <w:lvlText w:val="o"/>
+      <w:lvlJc w:val="left"/>
+      <w:pPr>
+        <w:tabs>
+          <w:tab w:val="num" w:pos="1440"/>
+        </w:tabs>
+        <w:ind w:left="1440" w:hanging="360"/>
+      </w:pPr>
+      <w:rPr>
+        <w:rFonts w:ascii="Courier New" w:hAnsi="Courier New" w:hint="default"/>
+        <w:sz w:val="20"/>
+      </w:rPr>
+    </w:lvl>
+    <w:lvl w:ilvl="2" w:tentative="1">
+      <w:start w:val="1"/>
+      <w:numFmt w:val="bullet"/>
+      <w:lvlText w:val=""/>
+      <w:lvlJc w:val="left"/>
+      <w:pPr>
+        <w:tabs>
+          <w:tab w:val="num" w:pos="2160"/>
+        </w:tabs>
+        <w:ind w:left="2160" w:hanging="360"/>
+      </w:pPr>
+      <w:rPr>
+        <w:rFonts w:ascii="Wingdings" w:hAnsi="Wingdings" w:hint="default"/>
+        <w:sz w:val="20"/>
+      </w:rPr>
+    </w:lvl>
+    <w:lvl w:ilvl="3" w:tentative="1">
+      <w:start w:val="1"/>
+      <w:numFmt w:val="bullet"/>
+      <w:lvlText w:val=""/>
+      <w:lvlJc w:val="left"/>
+      <w:pPr>
+        <w:tabs>
+          <w:tab w:val="num" w:pos="2880"/>
+        </w:tabs>
+        <w:ind w:left="2880" w:hanging="360"/>
+      </w:pPr>
+      <w:rPr>
+        <w:rFonts w:ascii="Wingdings" w:hAnsi="Wingdings" w:hint="default"/>
+        <w:sz w:val="20"/>
+      </w:rPr>
+    </w:lvl>
+    <w:lvl w:ilvl="4" w:tentative="1">
+      <w:start w:val="1"/>
+      <w:numFmt w:val="bullet"/>
+      <w:lvlText w:val=""/>
+      <w:lvlJc w:val="left"/>
+      <w:pPr>
+        <w:tabs>
+          <w:tab w:val="num" w:pos="3600"/>
+        </w:tabs>
+        <w:ind w:left="3600" w:hanging="360"/>
+      </w:pPr>
+      <w:rPr>
+        <w:rFonts w:ascii="Wingdings" w:hAnsi="Wingdings" w:hint="default"/>
+        <w:sz w:val="20"/>
+      </w:rPr>
+    </w:lvl>
+    <w:lvl w:ilvl="5" w:tentative="1">
+      <w:start w:val="1"/>
+      <w:numFmt w:val="bullet"/>
+      <w:lvlText w:val=""/>
+      <w:lvlJc w:val="left"/>
+      <w:pPr>
+        <w:tabs>
+          <w:tab w:val="num" w:pos="4320"/>
+        </w:tabs>
+        <w:ind w:left="4320" w:hanging="360"/>
+      </w:pPr>
+      <w:rPr>
+        <w:rFonts w:ascii="Wingdings" w:hAnsi="Wingdings" w:hint="default"/>
+        <w:sz w:val="20"/>
+      </w:rPr>
+    </w:lvl>
+    <w:lvl w:ilvl="6" w:tentative="1">
+      <w:start w:val="1"/>
+      <w:numFmt w:val="bullet"/>
+      <w:lvlText w:val=""/>
+      <w:lvlJc w:val="left"/>
+      <w:pPr>
+        <w:tabs>
+          <w:tab w:val="num" w:pos="5040"/>
+        </w:tabs>
+        <w:ind w:left="5040" w:hanging="360"/>
+      </w:pPr>
+      <w:rPr>
+        <w:rFonts w:ascii="Wingdings" w:hAnsi="Wingdings" w:hint="default"/>
+        <w:sz w:val="20"/>
+      </w:rPr>
+    </w:lvl>
+    <w:lvl w:ilvl="7" w:tentative="1">
+      <w:start w:val="1"/>
+      <w:numFmt w:val="bullet"/>
+      <w:lvlText w:val=""/>
+      <w:lvlJc w:val="left"/>
+      <w:pPr>
+        <w:tabs>
+          <w:tab w:val="num" w:pos="5760"/>
+        </w:tabs>
+        <w:ind w:left="5760" w:hanging="360"/>
+      </w:pPr>
+      <w:rPr>
+        <w:rFonts w:ascii="Wingdings" w:hAnsi="Wingdings" w:hint="default"/>
+        <w:sz w:val="20"/>
+      </w:rPr>
+    </w:lvl>
+    <w:lvl w:ilvl="8" w:tentative="1">
+      <w:start w:val="1"/>
+      <w:numFmt w:val="bullet"/>
+      <w:lvlText w:val=""/>
+      <w:lvlJc w:val="left"/>
+      <w:pPr>
+        <w:tabs>
+          <w:tab w:val="num" w:pos="6480"/>
+        </w:tabs>
+        <w:ind w:left="6480" w:hanging="360"/>
+      </w:pPr>
+      <w:rPr>
+        <w:rFonts w:ascii="Wingdings" w:hAnsi="Wingdings" w:hint="default"/>
+        <w:sz w:val="20"/>
+      </w:rPr>
+    </w:lvl>
+  </w:abstractNum>
   <w:num w:numId="1">
+    <w:abstractNumId w:val="6"/>
+  </w:num>
+  <w:num w:numId="2">
+    <w:abstractNumId w:val="1"/>
+  </w:num>
+  <w:num w:numId="3">
+    <w:abstractNumId w:val="4"/>
+  </w:num>
+  <w:num w:numId="4">
     <w:abstractNumId w:val="2"/>
   </w:num>
-  <w:num w:numId="2">
+  <w:num w:numId="5">
+    <w:abstractNumId w:val="7"/>
+  </w:num>
+  <w:num w:numId="6">
+    <w:abstractNumId w:val="8"/>
+  </w:num>
+  <w:num w:numId="7">
+    <w:abstractNumId w:val="5"/>
+  </w:num>
+  <w:num w:numId="8">
     <w:abstractNumId w:val="0"/>
   </w:num>
-  <w:num w:numId="3">
-    <w:abstractNumId w:val="1"/>
+  <w:num w:numId="9">
+    <w:abstractNumId w:val="3"/>
   </w:num>
 </w:numbering>
 </file>

</xml_diff>